<commit_message>
fix all cwe view (except Related Attack Patterns)
</commit_message>
<xml_diff>
--- a/Nicola_Balzano_Tesi 5.docx
+++ b/Nicola_Balzano_Tesi 5.docx
@@ -12,14 +12,14 @@
           <w:szCs w:val="52"/>
         </w:rPr>
       </w:pPr>
-      <w:bookmarkStart w:id="0" w:name="_Toc31882256"/>
-      <w:bookmarkStart w:id="1" w:name="_Toc31882503"/>
-      <w:bookmarkStart w:id="2" w:name="_Toc31959344"/>
-      <w:bookmarkStart w:id="3" w:name="_Toc22459499"/>
-      <w:bookmarkStart w:id="4" w:name="_Ref22274709"/>
-      <w:bookmarkStart w:id="5" w:name="_Toc127756996"/>
-      <w:bookmarkStart w:id="6" w:name="_Ref34394480"/>
-      <w:bookmarkStart w:id="7" w:name="_Toc156799859"/>
+      <w:bookmarkStart w:id="0" w:name="_Toc156799859"/>
+      <w:bookmarkStart w:id="1" w:name="_Ref34394480"/>
+      <w:bookmarkStart w:id="2" w:name="_Toc127756996"/>
+      <w:bookmarkStart w:id="3" w:name="_Ref22274709"/>
+      <w:bookmarkStart w:id="4" w:name="_Toc22459499"/>
+      <w:bookmarkStart w:id="5" w:name="_Toc31959344"/>
+      <w:bookmarkStart w:id="6" w:name="_Toc31882503"/>
+      <w:bookmarkStart w:id="7" w:name="_Toc31882256"/>
       <w:r>
         <w:rPr>
           <w:rFonts w:ascii="Times New Roman" w:hAnsi="Times New Roman"/>
@@ -15647,8 +15647,8 @@
         </w:rPr>
         <w:lastRenderedPageBreak/>
         <w:drawing>
-          <wp:inline distT="0" distB="0" distL="0" distR="0" wp14:anchorId="2AC603EA" wp14:editId="0773BF92">
-            <wp:extent cx="2108200" cy="387372"/>
+          <wp:inline distT="0" distB="0" distL="0" distR="0" wp14:anchorId="2AC603EA" wp14:editId="27553D4B">
+            <wp:extent cx="2114550" cy="282988"/>
             <wp:effectExtent l="0" t="0" r="0" b="0"/>
             <wp:docPr id="23" name="Immagine 23"/>
             <wp:cNvGraphicFramePr>
@@ -15658,20 +15658,14 @@
               <a:graphicData uri="http://schemas.openxmlformats.org/drawingml/2006/picture">
                 <pic:pic xmlns:pic="http://schemas.openxmlformats.org/drawingml/2006/picture">
                   <pic:nvPicPr>
-                    <pic:cNvPr id="1" name=""/>
+                    <pic:cNvPr id="23" name="Immagine 23"/>
                     <pic:cNvPicPr/>
                   </pic:nvPicPr>
                   <pic:blipFill>
                     <a:blip r:embed="rId24">
                       <a:extLst>
-                        <a:ext uri="{BEBA8EAE-BF5A-486C-A8C5-ECC9F3942E4B}">
-                          <a14:imgProps xmlns:a14="http://schemas.microsoft.com/office/drawing/2010/main">
-                            <a14:imgLayer r:embed="rId25">
-                              <a14:imgEffect>
-                                <a14:brightnessContrast bright="20000" contrast="-40000"/>
-                              </a14:imgEffect>
-                            </a14:imgLayer>
-                          </a14:imgProps>
+                        <a:ext uri="{28A0092B-C50C-407E-A947-70E740481C1C}">
+                          <a14:useLocalDpi xmlns:a14="http://schemas.microsoft.com/office/drawing/2010/main" val="0"/>
                         </a:ext>
                       </a:extLst>
                     </a:blip>
@@ -15682,7 +15676,7 @@
                   <pic:spPr>
                     <a:xfrm>
                       <a:off x="0" y="0"/>
-                      <a:ext cx="2115096" cy="388639"/>
+                      <a:ext cx="2200329" cy="294468"/>
                     </a:xfrm>
                     <a:prstGeom prst="rect">
                       <a:avLst/>
@@ -15740,7 +15734,14 @@
           <w:i/>
           <w:iCs/>
         </w:rPr>
-        <w:t>AttackToVulnerability</w:t>
+        <w:t>mitre</w:t>
+      </w:r>
+      <w:r>
+        <w:rPr>
+          <w:i/>
+          <w:iCs/>
+        </w:rPr>
+        <w:t>ToVulnerability</w:t>
       </w:r>
     </w:p>
     <w:p>
@@ -16030,11 +16031,11 @@
                     <pic:cNvPicPr/>
                   </pic:nvPicPr>
                   <pic:blipFill rotWithShape="1">
-                    <a:blip r:embed="rId26">
+                    <a:blip r:embed="rId25">
                       <a:extLst>
                         <a:ext uri="{BEBA8EAE-BF5A-486C-A8C5-ECC9F3942E4B}">
                           <a14:imgProps xmlns:a14="http://schemas.microsoft.com/office/drawing/2010/main">
-                            <a14:imgLayer r:embed="rId27">
+                            <a14:imgLayer r:embed="rId26">
                               <a14:imgEffect>
                                 <a14:brightnessContrast bright="20000" contrast="-40000"/>
                               </a14:imgEffect>
@@ -16194,11 +16195,11 @@
                     <pic:cNvPicPr/>
                   </pic:nvPicPr>
                   <pic:blipFill>
-                    <a:blip r:embed="rId28">
+                    <a:blip r:embed="rId27">
                       <a:extLst>
                         <a:ext uri="{BEBA8EAE-BF5A-486C-A8C5-ECC9F3942E4B}">
                           <a14:imgProps xmlns:a14="http://schemas.microsoft.com/office/drawing/2010/main">
-                            <a14:imgLayer r:embed="rId29">
+                            <a14:imgLayer r:embed="rId28">
                               <a14:imgEffect>
                                 <a14:brightnessContrast bright="20000" contrast="-40000"/>
                               </a14:imgEffect>
@@ -16693,7 +16694,7 @@
                     </pic:cNvPicPr>
                   </pic:nvPicPr>
                   <pic:blipFill>
-                    <a:blip r:embed="rId30">
+                    <a:blip r:embed="rId29">
                       <a:extLst>
                         <a:ext uri="{28A0092B-C50C-407E-A947-70E740481C1C}">
                           <a14:useLocalDpi xmlns:a14="http://schemas.microsoft.com/office/drawing/2010/main" val="0"/>
@@ -17458,7 +17459,7 @@
                     </pic:cNvPicPr>
                   </pic:nvPicPr>
                   <pic:blipFill>
-                    <a:blip r:embed="rId31">
+                    <a:blip r:embed="rId30">
                       <a:extLst>
                         <a:ext uri="{28A0092B-C50C-407E-A947-70E740481C1C}">
                           <a14:useLocalDpi xmlns:a14="http://schemas.microsoft.com/office/drawing/2010/main" val="0"/>
@@ -18690,10 +18691,10 @@
       </w:r>
     </w:p>
     <w:sectPr>
-      <w:headerReference w:type="even" r:id="rId32"/>
-      <w:headerReference w:type="default" r:id="rId33"/>
-      <w:footerReference w:type="even" r:id="rId34"/>
-      <w:footerReference w:type="default" r:id="rId35"/>
+      <w:headerReference w:type="even" r:id="rId31"/>
+      <w:headerReference w:type="default" r:id="rId32"/>
+      <w:footerReference w:type="even" r:id="rId33"/>
+      <w:footerReference w:type="default" r:id="rId34"/>
       <w:pgSz w:w="11906" w:h="16838"/>
       <w:pgMar w:top="1797" w:right="1416" w:bottom="1797" w:left="2552" w:header="624" w:footer="851" w:gutter="0"/>
       <w:cols w:space="708"/>

</xml_diff>

<commit_message>
add lateral menu view, refactor for ssm removing
</commit_message>
<xml_diff>
--- a/Nicola_Balzano_Tesi 5.docx
+++ b/Nicola_Balzano_Tesi 5.docx
@@ -12,14 +12,14 @@
           <w:szCs w:val="52"/>
         </w:rPr>
       </w:pPr>
-      <w:bookmarkStart w:id="0" w:name="_Toc156799859"/>
-      <w:bookmarkStart w:id="1" w:name="_Ref34394480"/>
-      <w:bookmarkStart w:id="2" w:name="_Toc127756996"/>
-      <w:bookmarkStart w:id="3" w:name="_Ref22274709"/>
-      <w:bookmarkStart w:id="4" w:name="_Toc22459499"/>
-      <w:bookmarkStart w:id="5" w:name="_Toc31959344"/>
-      <w:bookmarkStart w:id="6" w:name="_Toc31882503"/>
-      <w:bookmarkStart w:id="7" w:name="_Toc31882256"/>
+      <w:bookmarkStart w:id="0" w:name="_Toc31882256"/>
+      <w:bookmarkStart w:id="1" w:name="_Toc31882503"/>
+      <w:bookmarkStart w:id="2" w:name="_Toc31959344"/>
+      <w:bookmarkStart w:id="3" w:name="_Toc22459499"/>
+      <w:bookmarkStart w:id="4" w:name="_Ref22274709"/>
+      <w:bookmarkStart w:id="5" w:name="_Toc127756996"/>
+      <w:bookmarkStart w:id="6" w:name="_Ref34394480"/>
+      <w:bookmarkStart w:id="7" w:name="_Toc156799859"/>
       <w:r>
         <w:rPr>
           <w:rFonts w:ascii="Times New Roman" w:hAnsi="Times New Roman"/>
@@ -14287,6 +14287,16 @@
         <w:t>microservizi</w:t>
       </w:r>
       <w:r>
+        <w:rPr>
+          <w:b/>
+          <w:bCs/>
+        </w:rPr>
+        <w:t xml:space="preserve"> </w:t>
+      </w:r>
+      <w:r>
+        <w:t>(figura 9)</w:t>
+      </w:r>
+      <w:r>
         <w:t>. Questa scelta è stata fatta per diversi motivi:</w:t>
       </w:r>
     </w:p>
@@ -14496,10 +14506,77 @@
     </w:p>
     <w:p>
       <w:pPr>
+        <w:jc w:val="center"/>
+      </w:pPr>
+      <w:r>
+        <w:rPr>
+          <w:noProof/>
+        </w:rPr>
+        <w:lastRenderedPageBreak/>
+        <w:drawing>
+          <wp:inline distT="0" distB="0" distL="0" distR="0" wp14:anchorId="12EA3E9C" wp14:editId="5FC2E7F9">
+            <wp:extent cx="4736703" cy="2200275"/>
+            <wp:effectExtent l="0" t="0" r="0" b="0"/>
+            <wp:docPr id="26" name="Immagine 26"/>
+            <wp:cNvGraphicFramePr>
+              <a:graphicFrameLocks xmlns:a="http://schemas.openxmlformats.org/drawingml/2006/main" noChangeAspect="1"/>
+            </wp:cNvGraphicFramePr>
+            <a:graphic xmlns:a="http://schemas.openxmlformats.org/drawingml/2006/main">
+              <a:graphicData uri="http://schemas.openxmlformats.org/drawingml/2006/picture">
+                <pic:pic xmlns:pic="http://schemas.openxmlformats.org/drawingml/2006/picture">
+                  <pic:nvPicPr>
+                    <pic:cNvPr id="0" name="Picture 4"/>
+                    <pic:cNvPicPr>
+                      <a:picLocks noChangeAspect="1" noChangeArrowheads="1"/>
+                    </pic:cNvPicPr>
+                  </pic:nvPicPr>
+                  <pic:blipFill rotWithShape="1">
+                    <a:blip r:embed="rId16" cstate="print">
+                      <a:extLst>
+                        <a:ext uri="{28A0092B-C50C-407E-A947-70E740481C1C}">
+                          <a14:useLocalDpi xmlns:a14="http://schemas.microsoft.com/office/drawing/2010/main" val="0"/>
+                        </a:ext>
+                      </a:extLst>
+                    </a:blip>
+                    <a:srcRect l="5871" t="12794" r="6061" b="14479"/>
+                    <a:stretch/>
+                  </pic:blipFill>
+                  <pic:spPr bwMode="auto">
+                    <a:xfrm>
+                      <a:off x="0" y="0"/>
+                      <a:ext cx="4740198" cy="2201899"/>
+                    </a:xfrm>
+                    <a:prstGeom prst="rect">
+                      <a:avLst/>
+                    </a:prstGeom>
+                    <a:noFill/>
+                    <a:ln>
+                      <a:noFill/>
+                    </a:ln>
+                    <a:extLst>
+                      <a:ext uri="{53640926-AAD7-44D8-BBD7-CCE9431645EC}">
+                        <a14:shadowObscured xmlns:a14="http://schemas.microsoft.com/office/drawing/2010/main"/>
+                      </a:ext>
+                    </a:extLst>
+                  </pic:spPr>
+                </pic:pic>
+              </a:graphicData>
+            </a:graphic>
+          </wp:inline>
+        </w:drawing>
+      </w:r>
+      <w:r>
+        <w:br/>
+      </w:r>
+      <w:r>
+        <w:t>Figura 9: Architettura del software</w:t>
+      </w:r>
+    </w:p>
+    <w:p>
+      <w:pPr>
         <w:pStyle w:val="Titolo3"/>
       </w:pPr>
       <w:r>
-        <w:lastRenderedPageBreak/>
         <w:t>Componenti dell’architettura</w:t>
       </w:r>
     </w:p>
@@ -14616,6 +14693,7 @@
         <w:pStyle w:val="Titolo2"/>
       </w:pPr>
       <w:r>
+        <w:lastRenderedPageBreak/>
         <w:t>stix&amp;vulnerability</w:t>
       </w:r>
     </w:p>
@@ -14644,7 +14722,6 @@
       </w:pPr>
       <w:bookmarkStart w:id="132" w:name="_Toc167708583"/>
       <w:r>
-        <w:lastRenderedPageBreak/>
         <w:t>Singleton</w:t>
       </w:r>
       <w:bookmarkEnd w:id="132"/>
@@ -14692,7 +14769,7 @@
         <w:t xml:space="preserve">figura </w:t>
       </w:r>
       <w:r>
-        <w:t>9</w:t>
+        <w:t>10</w:t>
       </w:r>
       <w:r>
         <w:t>)</w:t>
@@ -14730,6 +14807,7 @@
         <w:rPr>
           <w:noProof/>
         </w:rPr>
+        <w:lastRenderedPageBreak/>
         <w:drawing>
           <wp:inline distT="0" distB="0" distL="0" distR="0" wp14:anchorId="46AC4DEF" wp14:editId="68BABB04">
             <wp:extent cx="3088256" cy="1797752"/>
@@ -14746,7 +14824,7 @@
                     <pic:cNvPicPr/>
                   </pic:nvPicPr>
                   <pic:blipFill>
-                    <a:blip r:embed="rId16"/>
+                    <a:blip r:embed="rId17"/>
                     <a:stretch>
                       <a:fillRect/>
                     </a:stretch>
@@ -14771,7 +14849,7 @@
         <w:t xml:space="preserve">Figura </w:t>
       </w:r>
       <w:r>
-        <w:t>9</w:t>
+        <w:t>10</w:t>
       </w:r>
       <w:r>
         <w:t>: implementazione del pattern Singleton in src/domain/Singleton.py</w:t>
@@ -14804,14 +14882,16 @@
         <w:t xml:space="preserve">o </w:t>
       </w:r>
       <w:r>
-        <w:lastRenderedPageBreak/>
         <w:t>creato un package dedicato</w:t>
       </w:r>
       <w:r>
         <w:t xml:space="preserve"> (figura </w:t>
       </w:r>
       <w:r>
-        <w:t>10</w:t>
+        <w:t>1</w:t>
+      </w:r>
+      <w:r>
+        <w:t>1</w:t>
       </w:r>
       <w:r>
         <w:t>)</w:t>
@@ -14921,11 +15001,11 @@
                     <pic:cNvPicPr/>
                   </pic:nvPicPr>
                   <pic:blipFill>
-                    <a:blip r:embed="rId17">
+                    <a:blip r:embed="rId18">
                       <a:extLst>
                         <a:ext uri="{BEBA8EAE-BF5A-486C-A8C5-ECC9F3942E4B}">
                           <a14:imgProps xmlns:a14="http://schemas.microsoft.com/office/drawing/2010/main">
-                            <a14:imgLayer r:embed="rId18">
+                            <a14:imgLayer r:embed="rId19">
                               <a14:imgEffect>
                                 <a14:brightnessContrast bright="20000" contrast="-40000"/>
                               </a14:imgEffect>
@@ -14958,7 +15038,10 @@
         <w:t xml:space="preserve">Figura </w:t>
       </w:r>
       <w:r>
-        <w:t>10</w:t>
+        <w:t>1</w:t>
+      </w:r>
+      <w:r>
+        <w:t>1</w:t>
       </w:r>
       <w:r>
         <w:t xml:space="preserve">: Strutturazione package </w:t>
@@ -15033,7 +15116,11 @@
         <w:t>no</w:t>
       </w:r>
       <w:r>
-        <w:t xml:space="preserve"> di ottenere, gestire gli aggiornamenti e fornire i dati provenienti dai vari framework, librerie esterne e modelli linguistici utilizzati</w:t>
+        <w:t xml:space="preserve"> di ottenere, gestire gli aggiornamenti e fornire i dati provenienti dai vari framework, </w:t>
+      </w:r>
+      <w:r>
+        <w:lastRenderedPageBreak/>
+        <w:t>librerie esterne e modelli linguistici utilizzati</w:t>
       </w:r>
       <w:r>
         <w:t>, contiene va</w:t>
@@ -15042,12 +15129,15 @@
         <w:t>r</w:t>
       </w:r>
       <w:r>
-        <w:t>i sub-package (figura 1</w:t>
+        <w:t xml:space="preserve">i sub-package (figura </w:t>
       </w:r>
       <w:r>
         <w:t>1</w:t>
       </w:r>
       <w:r>
+        <w:t>2</w:t>
+      </w:r>
+      <w:r>
         <w:t>)</w:t>
       </w:r>
       <w:r>
@@ -15059,14 +15149,11 @@
         <w:jc w:val="center"/>
       </w:pPr>
       <w:r>
-        <w:rPr>
-          <w:noProof/>
-        </w:rPr>
         <w:drawing>
-          <wp:inline distT="0" distB="0" distL="0" distR="0" wp14:anchorId="7DFA26DB" wp14:editId="619E8997">
-            <wp:extent cx="1888066" cy="1018562"/>
+          <wp:inline distT="0" distB="0" distL="0" distR="0" wp14:anchorId="2FE81E12" wp14:editId="222008DD">
+            <wp:extent cx="2162477" cy="1171739"/>
             <wp:effectExtent l="0" t="0" r="0" b="0"/>
-            <wp:docPr id="19" name="Immagine 19"/>
+            <wp:docPr id="12" name="Immagine 12"/>
             <wp:cNvGraphicFramePr>
               <a:graphicFrameLocks xmlns:a="http://schemas.openxmlformats.org/drawingml/2006/main" noChangeAspect="1"/>
             </wp:cNvGraphicFramePr>
@@ -15078,11 +15165,11 @@
                     <pic:cNvPicPr/>
                   </pic:nvPicPr>
                   <pic:blipFill>
-                    <a:blip r:embed="rId19">
+                    <a:blip r:embed="rId20">
                       <a:extLst>
                         <a:ext uri="{BEBA8EAE-BF5A-486C-A8C5-ECC9F3942E4B}">
                           <a14:imgProps xmlns:a14="http://schemas.microsoft.com/office/drawing/2010/main">
-                            <a14:imgLayer r:embed="rId20">
+                            <a14:imgLayer r:embed="rId21">
                               <a14:imgEffect>
                                 <a14:brightnessContrast bright="20000" contrast="-40000"/>
                               </a14:imgEffect>
@@ -15098,14 +15185,11 @@
                   <pic:spPr>
                     <a:xfrm>
                       <a:off x="0" y="0"/>
-                      <a:ext cx="1893304" cy="1021388"/>
+                      <a:ext cx="2162477" cy="1171739"/>
                     </a:xfrm>
                     <a:prstGeom prst="rect">
                       <a:avLst/>
                     </a:prstGeom>
-                    <a:ln>
-                      <a:noFill/>
-                    </a:ln>
                   </pic:spPr>
                 </pic:pic>
               </a:graphicData>
@@ -15118,7 +15202,7 @@
         <w:t>Figura 1</w:t>
       </w:r>
       <w:r>
-        <w:t>1</w:t>
+        <w:t>2</w:t>
       </w:r>
       <w:r>
         <w:t xml:space="preserve">: </w:t>
@@ -15232,11 +15316,7 @@
         <w:t>files</w:t>
       </w:r>
       <w:r>
-        <w:t xml:space="preserve">". Questa verifica procede attraverso il confronto del codice hash dell'ultima commit realizzata sul branch </w:t>
-      </w:r>
-      <w:r>
-        <w:lastRenderedPageBreak/>
-        <w:t>principale del repository GitHub, da cui i dati originano, con il codice hash memorizzato al momento del download nel file “</w:t>
+        <w:t>". Questa verifica procede attraverso il confronto del codice hash dell'ultima commit realizzata sul branch principale del repository GitHub, da cui i dati originano, con il codice hash memorizzato al momento del download nel file “</w:t>
       </w:r>
       <w:r>
         <w:rPr>
@@ -15255,7 +15335,7 @@
         <w:t>1</w:t>
       </w:r>
       <w:r>
-        <w:t>2</w:t>
+        <w:t>3</w:t>
       </w:r>
       <w:r>
         <w:t>)</w:t>
@@ -15294,7 +15374,7 @@
                     <pic:cNvPicPr/>
                   </pic:nvPicPr>
                   <pic:blipFill rotWithShape="1">
-                    <a:blip r:embed="rId21"/>
+                    <a:blip r:embed="rId22"/>
                     <a:srcRect l="856"/>
                     <a:stretch/>
                   </pic:blipFill>
@@ -15331,7 +15411,7 @@
         <w:t>1</w:t>
       </w:r>
       <w:r>
-        <w:t>2</w:t>
+        <w:t>3</w:t>
       </w:r>
       <w:r>
         <w:t xml:space="preserve">: Contenuto del file </w:t>
@@ -15344,6 +15424,7 @@
           <w:i/>
           <w:iCs/>
         </w:rPr>
+        <w:lastRenderedPageBreak/>
         <w:t xml:space="preserve">/stix&amp;vulnerability/src/model/InterfaceToMitre </w:t>
       </w:r>
       <w:r>
@@ -15377,7 +15458,7 @@
         <w:t>(figura 1</w:t>
       </w:r>
       <w:r>
-        <w:t>3</w:t>
+        <w:t>4</w:t>
       </w:r>
       <w:r>
         <w:t>)</w:t>
@@ -15437,11 +15518,7 @@
         <w:t xml:space="preserve"> al framework ATT&amp;CK</w:t>
       </w:r>
       <w:r>
-        <w:t xml:space="preserve"> facilitando così l'integrazione e la </w:t>
-      </w:r>
-      <w:r>
-        <w:lastRenderedPageBreak/>
-        <w:t>manipolazione efficace delle informazioni durante l'esecuzione del programma</w:t>
+        <w:t xml:space="preserve"> facilitando così l'integrazione e la manipolazione efficace delle informazioni durante l'esecuzione del programma</w:t>
       </w:r>
       <w:r>
         <w:t>.</w:t>
@@ -15476,6 +15553,7 @@
         <w:rPr>
           <w:noProof/>
         </w:rPr>
+        <w:lastRenderedPageBreak/>
         <w:drawing>
           <wp:inline distT="0" distB="0" distL="0" distR="0" wp14:anchorId="08069F8A" wp14:editId="2727F373">
             <wp:extent cx="2573867" cy="1676400"/>
@@ -15492,11 +15570,11 @@
                     <pic:cNvPicPr/>
                   </pic:nvPicPr>
                   <pic:blipFill>
-                    <a:blip r:embed="rId22">
+                    <a:blip r:embed="rId23">
                       <a:extLst>
                         <a:ext uri="{BEBA8EAE-BF5A-486C-A8C5-ECC9F3942E4B}">
                           <a14:imgProps xmlns:a14="http://schemas.microsoft.com/office/drawing/2010/main">
-                            <a14:imgLayer r:embed="rId23">
+                            <a14:imgLayer r:embed="rId24">
                               <a14:imgEffect>
                                 <a14:brightnessContrast bright="20000" contrast="-40000"/>
                               </a14:imgEffect>
@@ -15531,7 +15609,7 @@
         <w:t>Figura 1</w:t>
       </w:r>
       <w:r>
-        <w:t>3</w:t>
+        <w:t>4</w:t>
       </w:r>
       <w:r>
         <w:t>:</w:t>
@@ -15602,7 +15680,13 @@
         <w:t>Il package in questione</w:t>
       </w:r>
       <w:r>
-        <w:t xml:space="preserve"> (figura 14)</w:t>
+        <w:t xml:space="preserve"> (figura 1</w:t>
+      </w:r>
+      <w:r>
+        <w:t>5</w:t>
+      </w:r>
+      <w:r>
+        <w:t>)</w:t>
       </w:r>
       <w:r>
         <w:t xml:space="preserve"> si dedica a offrire un punto di accesso per l'acquisizione di dati relativi alla correlazione tra le</w:t>
@@ -15645,9 +15729,8 @@
         <w:rPr>
           <w:noProof/>
         </w:rPr>
-        <w:lastRenderedPageBreak/>
         <w:drawing>
-          <wp:inline distT="0" distB="0" distL="0" distR="0" wp14:anchorId="2AC603EA" wp14:editId="27553D4B">
+          <wp:inline distT="0" distB="0" distL="0" distR="0" wp14:anchorId="2AC603EA" wp14:editId="7F6C53E9">
             <wp:extent cx="2114550" cy="282988"/>
             <wp:effectExtent l="0" t="0" r="0" b="0"/>
             <wp:docPr id="23" name="Immagine 23"/>
@@ -15662,8 +15745,17 @@
                     <pic:cNvPicPr/>
                   </pic:nvPicPr>
                   <pic:blipFill>
-                    <a:blip r:embed="rId24">
+                    <a:blip r:embed="rId25">
                       <a:extLst>
+                        <a:ext uri="{BEBA8EAE-BF5A-486C-A8C5-ECC9F3942E4B}">
+                          <a14:imgProps xmlns:a14="http://schemas.microsoft.com/office/drawing/2010/main">
+                            <a14:imgLayer r:embed="rId26">
+                              <a14:imgEffect>
+                                <a14:brightnessContrast bright="20000" contrast="-40000"/>
+                              </a14:imgEffect>
+                            </a14:imgLayer>
+                          </a14:imgProps>
+                        </a:ext>
                         <a:ext uri="{28A0092B-C50C-407E-A947-70E740481C1C}">
                           <a14:useLocalDpi xmlns:a14="http://schemas.microsoft.com/office/drawing/2010/main" val="0"/>
                         </a:ext>
@@ -15693,7 +15785,7 @@
         <w:t>Figura 1</w:t>
       </w:r>
       <w:r>
-        <w:t>4</w:t>
+        <w:t>5</w:t>
       </w:r>
       <w:r>
         <w:t xml:space="preserve">: </w:t>
@@ -15807,7 +15899,7 @@
         <w:t xml:space="preserve"> (figura 1</w:t>
       </w:r>
       <w:r>
-        <w:t>5</w:t>
+        <w:t>6</w:t>
       </w:r>
       <w:r>
         <w:t>). M</w:t>
@@ -15819,7 +15911,11 @@
         <w:t>che</w:t>
       </w:r>
       <w:r>
-        <w:t xml:space="preserve"> rappresentano i diversi dataset </w:t>
+        <w:t xml:space="preserve"> rappresentano i </w:t>
+      </w:r>
+      <w:r>
+        <w:lastRenderedPageBreak/>
+        <w:t xml:space="preserve">diversi dataset </w:t>
       </w:r>
       <w:r>
         <w:t xml:space="preserve">utilizzati </w:t>
@@ -16014,7 +16110,6 @@
           <w:noProof/>
           <w:spacing w:val="0"/>
         </w:rPr>
-        <w:lastRenderedPageBreak/>
         <w:drawing>
           <wp:inline distT="0" distB="0" distL="0" distR="0" wp14:anchorId="54EDFEDF" wp14:editId="0DCBA0E3">
             <wp:extent cx="4963693" cy="889000"/>
@@ -16031,11 +16126,11 @@
                     <pic:cNvPicPr/>
                   </pic:nvPicPr>
                   <pic:blipFill rotWithShape="1">
-                    <a:blip r:embed="rId25">
+                    <a:blip r:embed="rId27">
                       <a:extLst>
                         <a:ext uri="{BEBA8EAE-BF5A-486C-A8C5-ECC9F3942E4B}">
                           <a14:imgProps xmlns:a14="http://schemas.microsoft.com/office/drawing/2010/main">
-                            <a14:imgLayer r:embed="rId26">
+                            <a14:imgLayer r:embed="rId28">
                               <a14:imgEffect>
                                 <a14:brightnessContrast bright="20000" contrast="-40000"/>
                               </a14:imgEffect>
@@ -16093,7 +16188,13 @@
         <w:rPr>
           <w:spacing w:val="0"/>
         </w:rPr>
-        <w:t>15</w:t>
+        <w:t>1</w:t>
+      </w:r>
+      <w:r>
+        <w:rPr>
+          <w:spacing w:val="0"/>
+        </w:rPr>
+        <w:t>6:</w:t>
       </w:r>
       <w:r>
         <w:t xml:space="preserve"> Contenuto del modulo</w:t>
@@ -16158,7 +16259,23 @@
         </w:rPr>
       </w:pPr>
       <w:r>
-        <w:t>È un insieme di moduli (figura 16) che richiamano le interfacce di comunicazione con i framework e librerie (figura 15), in modo da gestire e modificare il formato dei “dati raw” qualora necessario</w:t>
+        <w:t>È un insieme di moduli (figura 1</w:t>
+      </w:r>
+      <w:r>
+        <w:t>7</w:t>
+      </w:r>
+      <w:r>
+        <w:t>) che richiamano le interfacce di comunicazione con i framework e librerie (figura 1</w:t>
+      </w:r>
+      <w:r>
+        <w:t>6</w:t>
+      </w:r>
+      <w:r>
+        <w:t xml:space="preserve">), in modo da </w:t>
+      </w:r>
+      <w:r>
+        <w:lastRenderedPageBreak/>
+        <w:t>gestire e modificare il formato dei “dati raw” qualora necessario</w:t>
       </w:r>
       <w:r>
         <w:t xml:space="preserve">. </w:t>
@@ -16178,7 +16295,6 @@
         <w:rPr>
           <w:noProof/>
         </w:rPr>
-        <w:lastRenderedPageBreak/>
         <w:drawing>
           <wp:inline distT="0" distB="0" distL="0" distR="0" wp14:anchorId="3344C1CF" wp14:editId="3C91B9B9">
             <wp:extent cx="3149600" cy="2843883"/>
@@ -16195,11 +16311,11 @@
                     <pic:cNvPicPr/>
                   </pic:nvPicPr>
                   <pic:blipFill>
-                    <a:blip r:embed="rId27">
+                    <a:blip r:embed="rId29">
                       <a:extLst>
                         <a:ext uri="{BEBA8EAE-BF5A-486C-A8C5-ECC9F3942E4B}">
                           <a14:imgProps xmlns:a14="http://schemas.microsoft.com/office/drawing/2010/main">
-                            <a14:imgLayer r:embed="rId28">
+                            <a14:imgLayer r:embed="rId30">
                               <a14:imgEffect>
                                 <a14:brightnessContrast bright="20000" contrast="-40000"/>
                               </a14:imgEffect>
@@ -16231,7 +16347,13 @@
         <w:br/>
       </w:r>
       <w:r>
-        <w:t>Figura 16: Struttura del package</w:t>
+        <w:t>Figura 1</w:t>
+      </w:r>
+      <w:r>
+        <w:t>7</w:t>
+      </w:r>
+      <w:r>
+        <w:t>: Struttura del package</w:t>
       </w:r>
       <w:r>
         <w:br/>
@@ -16273,6 +16395,7 @@
         <w:pStyle w:val="Titolo5"/>
       </w:pPr>
       <w:r>
+        <w:lastRenderedPageBreak/>
         <w:t>STIX Conversion Type</w:t>
       </w:r>
     </w:p>
@@ -16475,99 +16598,199 @@
         <w:t xml:space="preserve"> </w:t>
       </w:r>
       <w:r>
-        <w:t xml:space="preserve">(i </w:t>
-      </w:r>
+        <w:t xml:space="preserve">(i precedenti due oggetti non vengono distinti nei framework MITRE e prendono il nome di </w:t>
+      </w:r>
+      <w:r>
+        <w:rPr>
+          <w:b/>
+          <w:bCs/>
+        </w:rPr>
+        <w:t>Software</w:t>
+      </w:r>
+      <w:r>
+        <w:t>)</w:t>
+      </w:r>
+      <w:r>
+        <w:t>, senza dover effettuare molteplici ricerche per ottenere la relazione tra essi.</w:t>
+      </w:r>
+    </w:p>
+    <w:p>
+      <w:pPr>
+        <w:pStyle w:val="Titolo5"/>
+      </w:pPr>
       <w:r>
         <w:lastRenderedPageBreak/>
-        <w:t xml:space="preserve">precedenti due oggetti non vengono distinti nei framework MITRE e prendono il nome di </w:t>
-      </w:r>
-      <w:r>
-        <w:rPr>
-          <w:b/>
-          <w:bCs/>
-        </w:rPr>
-        <w:t>Software</w:t>
+        <w:t>Mitre</w:t>
+      </w:r>
+      <w:r>
+        <w:t xml:space="preserve"> To Vulnerability</w:t>
+      </w:r>
+    </w:p>
+    <w:p>
+      <w:r>
+        <w:t xml:space="preserve">Questo modulo </w:t>
+      </w:r>
+      <w:r>
+        <w:t>è stat</w:t>
+      </w:r>
+      <w:r>
+        <w:t xml:space="preserve">o </w:t>
+      </w:r>
+      <w:r>
+        <w:t>specificamente sviluppat</w:t>
+      </w:r>
+      <w:r>
+        <w:t>o</w:t>
+      </w:r>
+      <w:r>
+        <w:t xml:space="preserve"> </w:t>
+      </w:r>
+      <w:r>
+        <w:t xml:space="preserve">per </w:t>
+      </w:r>
+      <w:r>
+        <w:t xml:space="preserve">rendere disponibili i "dati raw" acquisiti mediante l'interfaccia </w:t>
+      </w:r>
+      <w:r>
+        <w:rPr>
+          <w:b/>
+          <w:bCs/>
+        </w:rPr>
+        <w:t>MITRE_</w:t>
+      </w:r>
+      <w:r>
+        <w:rPr>
+          <w:b/>
+          <w:bCs/>
+        </w:rPr>
+        <w:t xml:space="preserve"> </w:t>
+      </w:r>
+      <w:r>
+        <w:rPr>
+          <w:b/>
+          <w:bCs/>
+        </w:rPr>
+        <w:t>TO_CVE</w:t>
+      </w:r>
+      <w:r>
+        <w:rPr>
+          <w:b/>
+          <w:bCs/>
+        </w:rPr>
+        <w:t xml:space="preserve"> </w:t>
+      </w:r>
+      <w:r>
+        <w:t xml:space="preserve">e </w:t>
+      </w:r>
+      <w:r>
+        <w:rPr>
+          <w:b/>
+          <w:bCs/>
+        </w:rPr>
+        <w:t>MITRE_TO_CWE</w:t>
+      </w:r>
+      <w:r>
+        <w:t>.</w:t>
+      </w:r>
+    </w:p>
+    <w:p>
+      <w:pPr>
+        <w:pStyle w:val="Titolo3"/>
+      </w:pPr>
+      <w:r>
+        <w:t>Domain</w:t>
+      </w:r>
+    </w:p>
+    <w:p>
+      <w:r>
+        <w:t xml:space="preserve">Il modulo </w:t>
+      </w:r>
+      <w:r>
+        <w:t>domain</w:t>
+      </w:r>
+      <w:r>
+        <w:t xml:space="preserve"> del</w:t>
+      </w:r>
+      <w:r>
+        <w:t xml:space="preserve"> modulo principale del container stix&amp;vulnerability </w:t>
+      </w:r>
+      <w:r>
+        <w:t xml:space="preserve">è progettato per stabilire e gestire gli oggetti che saranno impiegati nella memorizzazione e nel trattamento in tempo reale delle informazioni legate ad AttackPattern, Campaign, </w:t>
+      </w:r>
+      <w:r>
+        <w:t>Tool, Malware</w:t>
+      </w:r>
+      <w:r>
+        <w:t>, Asset</w:t>
+      </w:r>
+      <w:r>
+        <w:t>, IntrusionSet</w:t>
+      </w:r>
+      <w:r>
+        <w:t xml:space="preserve"> e CourseOfAction, secondo quanto delineato dai vari framework MITRE</w:t>
+      </w:r>
+      <w:r>
+        <w:t>, mantenendo</w:t>
+      </w:r>
+      <w:r>
+        <w:t xml:space="preserve"> </w:t>
+      </w:r>
+      <w:r>
+        <w:t xml:space="preserve">le </w:t>
+      </w:r>
+      <w:r>
+        <w:t>correlazioni</w:t>
+      </w:r>
+      <w:r>
+        <w:t xml:space="preserve"> tra gli oggetti</w:t>
+      </w:r>
+      <w:r>
+        <w:t>.</w:t>
+      </w:r>
+    </w:p>
+    <w:p>
+      <w:pPr>
+        <w:pStyle w:val="Titolo4"/>
+      </w:pPr>
+      <w:bookmarkStart w:id="136" w:name="_Toc167708588"/>
+      <w:r>
+        <w:t>MySTIXObject</w:t>
+      </w:r>
+      <w:bookmarkEnd w:id="136"/>
+      <w:r>
+        <w:t xml:space="preserve"> </w:t>
+      </w:r>
+    </w:p>
+    <w:p>
+      <w:r>
+        <w:t>Il modulo include una ridefinizione degli oggetti STIX</w:t>
+      </w:r>
+      <w:r>
+        <w:t xml:space="preserve"> (figura 1</w:t>
+      </w:r>
+      <w:r>
+        <w:t>8</w:t>
       </w:r>
       <w:r>
         <w:t>)</w:t>
       </w:r>
       <w:r>
-        <w:t>, senza dover effettuare molteplici ricerche per ottenere la relazione tra essi.</w:t>
-      </w:r>
-    </w:p>
-    <w:p>
-      <w:pPr>
-        <w:pStyle w:val="Titolo5"/>
-      </w:pPr>
-      <w:r>
-        <w:t>Mitre</w:t>
-      </w:r>
-      <w:r>
-        <w:t xml:space="preserve"> To Vulnerability</w:t>
-      </w:r>
-    </w:p>
-    <w:p>
-      <w:r>
-        <w:t xml:space="preserve">Questo modulo </w:t>
-      </w:r>
-      <w:r>
-        <w:t>è stat</w:t>
-      </w:r>
-      <w:r>
-        <w:t xml:space="preserve">o </w:t>
-      </w:r>
-      <w:r>
-        <w:t>specificamente sviluppat</w:t>
-      </w:r>
-      <w:r>
-        <w:t>o</w:t>
-      </w:r>
-      <w:r>
-        <w:t xml:space="preserve"> </w:t>
-      </w:r>
-      <w:r>
-        <w:t xml:space="preserve">per </w:t>
-      </w:r>
-      <w:r>
-        <w:t xml:space="preserve">rendere disponibili i "dati raw" acquisiti mediante l'interfaccia </w:t>
-      </w:r>
-      <w:r>
-        <w:rPr>
-          <w:b/>
-          <w:bCs/>
-        </w:rPr>
-        <w:t>MITRE_</w:t>
-      </w:r>
-      <w:r>
-        <w:rPr>
-          <w:b/>
-          <w:bCs/>
-        </w:rPr>
-        <w:t xml:space="preserve"> </w:t>
-      </w:r>
-      <w:r>
-        <w:rPr>
-          <w:b/>
-          <w:bCs/>
-        </w:rPr>
-        <w:t>TO_CVE</w:t>
-      </w:r>
-      <w:r>
-        <w:rPr>
-          <w:b/>
-          <w:bCs/>
-        </w:rPr>
-        <w:t xml:space="preserve"> </w:t>
-      </w:r>
-      <w:r>
-        <w:t xml:space="preserve">e </w:t>
-      </w:r>
-      <w:r>
-        <w:rPr>
-          <w:b/>
-          <w:bCs/>
-        </w:rPr>
-        <w:t>MITRE_TO_CWE</w:t>
+        <w:t xml:space="preserve"> per preservare, durante l'esecuzione, le relazioni tra AttackPattern e CourseOfAction</w:t>
+      </w:r>
+      <w:r>
+        <w:t xml:space="preserve"> e </w:t>
+      </w:r>
+      <w:r>
+        <w:t xml:space="preserve">le associazioni tra Campaign, Tool, Malware, Asset </w:t>
+      </w:r>
+      <w:r>
+        <w:t xml:space="preserve">i relativi </w:t>
+      </w:r>
+      <w:r>
+        <w:t>AttackPattern</w:t>
+      </w:r>
+      <w:r>
+        <w:t xml:space="preserve"> di riferimento</w:t>
       </w:r>
       <w:r>
         <w:t>.</w:t>
@@ -16575,112 +16798,18 @@
     </w:p>
     <w:p>
       <w:pPr>
-        <w:pStyle w:val="Titolo3"/>
-      </w:pPr>
-      <w:r>
-        <w:t>Domain</w:t>
-      </w:r>
-    </w:p>
-    <w:p>
-      <w:r>
-        <w:t xml:space="preserve">Il modulo </w:t>
-      </w:r>
-      <w:r>
-        <w:t>domain</w:t>
-      </w:r>
-      <w:r>
-        <w:t xml:space="preserve"> del</w:t>
-      </w:r>
-      <w:r>
-        <w:t xml:space="preserve"> modulo principale del container stix&amp;vulnerability </w:t>
-      </w:r>
-      <w:r>
-        <w:t xml:space="preserve">è progettato per stabilire e gestire gli oggetti che saranno impiegati nella memorizzazione e nel trattamento in tempo reale delle informazioni legate ad AttackPattern, Campaign, </w:t>
-      </w:r>
-      <w:r>
-        <w:t>Tool, Malware</w:t>
-      </w:r>
-      <w:r>
-        <w:t>, Asset</w:t>
-      </w:r>
-      <w:r>
-        <w:t>, IntrusionSet</w:t>
-      </w:r>
-      <w:r>
-        <w:t xml:space="preserve"> e CourseOfAction, secondo quanto delineato dai vari framework MITRE</w:t>
-      </w:r>
-      <w:r>
-        <w:t>, mantenendo</w:t>
-      </w:r>
-      <w:r>
-        <w:t xml:space="preserve"> </w:t>
-      </w:r>
-      <w:r>
-        <w:t xml:space="preserve">le </w:t>
-      </w:r>
-      <w:r>
-        <w:t>correlazioni</w:t>
-      </w:r>
-      <w:r>
-        <w:t xml:space="preserve"> tra gli oggetti</w:t>
-      </w:r>
-      <w:r>
-        <w:t>.</w:t>
-      </w:r>
-    </w:p>
-    <w:p>
-      <w:pPr>
-        <w:pStyle w:val="Titolo4"/>
-      </w:pPr>
-      <w:bookmarkStart w:id="136" w:name="_Toc167708588"/>
-      <w:r>
+        <w:jc w:val="center"/>
+      </w:pPr>
+      <w:r>
+        <w:rPr>
+          <w:noProof/>
+        </w:rPr>
         <w:lastRenderedPageBreak/>
-        <w:t>MySTIXObject</w:t>
-      </w:r>
-      <w:bookmarkEnd w:id="136"/>
-      <w:r>
-        <w:t xml:space="preserve"> </w:t>
-      </w:r>
-    </w:p>
-    <w:p>
-      <w:r>
-        <w:t>Il modulo include una ridefinizione degli oggetti STIX</w:t>
-      </w:r>
-      <w:r>
-        <w:t xml:space="preserve"> (figura 17)</w:t>
-      </w:r>
-      <w:r>
-        <w:t xml:space="preserve"> per preservare, durante l'esecuzione, le relazioni tra AttackPattern e CourseOfAction</w:t>
-      </w:r>
-      <w:r>
-        <w:t xml:space="preserve"> e </w:t>
-      </w:r>
-      <w:r>
-        <w:t xml:space="preserve">le associazioni tra Campaign, Tool, Malware, Asset </w:t>
-      </w:r>
-      <w:r>
-        <w:t xml:space="preserve">i relativi </w:t>
-      </w:r>
-      <w:r>
-        <w:t>AttackPattern</w:t>
-      </w:r>
-      <w:r>
-        <w:t xml:space="preserve"> di riferimento</w:t>
-      </w:r>
-      <w:r>
-        <w:t>.</w:t>
-      </w:r>
-    </w:p>
-    <w:p>
-      <w:r>
-        <w:rPr>
-          <w:noProof/>
-        </w:rPr>
         <w:drawing>
-          <wp:inline distT="0" distB="0" distL="0" distR="0" wp14:anchorId="67A0A197" wp14:editId="6C2132D1">
-            <wp:extent cx="3476445" cy="2290039"/>
+          <wp:inline distT="0" distB="0" distL="0" distR="0" wp14:anchorId="27F53C48" wp14:editId="2061E2B8">
+            <wp:extent cx="3781425" cy="2244551"/>
             <wp:effectExtent l="0" t="0" r="0" b="0"/>
-            <wp:docPr id="15" name="Immagine 15"/>
+            <wp:docPr id="13" name="Immagine 13"/>
             <wp:cNvGraphicFramePr>
               <a:graphicFrameLocks xmlns:a="http://schemas.openxmlformats.org/drawingml/2006/main" noChangeAspect="1"/>
             </wp:cNvGraphicFramePr>
@@ -16688,13 +16817,13 @@
               <a:graphicData uri="http://schemas.openxmlformats.org/drawingml/2006/picture">
                 <pic:pic xmlns:pic="http://schemas.openxmlformats.org/drawingml/2006/picture">
                   <pic:nvPicPr>
-                    <pic:cNvPr id="0" name="Picture 6"/>
+                    <pic:cNvPr id="0" name="Picture 1"/>
                     <pic:cNvPicPr>
                       <a:picLocks noChangeAspect="1" noChangeArrowheads="1"/>
                     </pic:cNvPicPr>
                   </pic:nvPicPr>
                   <pic:blipFill>
-                    <a:blip r:embed="rId29">
+                    <a:blip r:embed="rId31">
                       <a:extLst>
                         <a:ext uri="{28A0092B-C50C-407E-A947-70E740481C1C}">
                           <a14:useLocalDpi xmlns:a14="http://schemas.microsoft.com/office/drawing/2010/main" val="0"/>
@@ -16709,7 +16838,7 @@
                   <pic:spPr bwMode="auto">
                     <a:xfrm>
                       <a:off x="0" y="0"/>
-                      <a:ext cx="3493833" cy="2301493"/>
+                      <a:ext cx="3790358" cy="2249853"/>
                     </a:xfrm>
                     <a:prstGeom prst="rect">
                       <a:avLst/>
@@ -16727,7 +16856,13 @@
       </w:r>
       <w:r>
         <w:br/>
-        <w:t>Figura 17: Ereditarietà delle classi MySTIX</w:t>
+        <w:t>Figura 1</w:t>
+      </w:r>
+      <w:r>
+        <w:t>8</w:t>
+      </w:r>
+      <w:r>
+        <w:t>: Ereditarietà delle classi MySTIX</w:t>
       </w:r>
     </w:p>
     <w:p>
@@ -16770,26 +16905,26 @@
         <w:t>slots</w:t>
       </w:r>
       <w:r>
-        <w:t xml:space="preserve">. L'impiego delle dataclass consente di definire classi con una sintassi più semplice e pulita, garantendo al contempo un accesso rapido ai dati e una gestione della memoria più efficiente, aspetti </w:t>
+        <w:t>. L'impiego delle dataclass consente di definire classi con una sintassi più semplice e pulita, garantendo al contempo un accesso rapido ai dati e una gestione della memoria più efficiente, aspetti fondamentali in contesti dove il volume di dati è elevato e le performance sono critiche.</w:t>
+      </w:r>
+    </w:p>
+    <w:p>
+      <w:pPr>
+        <w:pStyle w:val="Titolo4"/>
+      </w:pPr>
+      <w:bookmarkStart w:id="137" w:name="_Toc167708589"/>
+      <w:r>
+        <w:t>Attack Phase</w:t>
+      </w:r>
+      <w:bookmarkEnd w:id="137"/>
+    </w:p>
+    <w:p>
+      <w:r>
+        <w:t xml:space="preserve">Si tratta di un'enumerazione progettata per amalgamare e stabilire una sequenza di esecuzione per le tattiche delineate nei framework ATT&amp;CK e ATLAS. L'obiettivo è di delineare una </w:t>
       </w:r>
       <w:r>
         <w:lastRenderedPageBreak/>
-        <w:t>fondamentali in contesti dove il volume di dati è elevato e le performance sono critiche.</w:t>
-      </w:r>
-    </w:p>
-    <w:p>
-      <w:pPr>
-        <w:pStyle w:val="Titolo4"/>
-      </w:pPr>
-      <w:bookmarkStart w:id="137" w:name="_Toc167708589"/>
-      <w:r>
-        <w:t>Attack Phase</w:t>
-      </w:r>
-      <w:bookmarkEnd w:id="137"/>
-    </w:p>
-    <w:p>
-      <w:r>
-        <w:t>Si tratta di un'enumerazione progettata per amalgamare e stabilire una sequenza di esecuzione per le tattiche delineate nei framework ATT&amp;CK e ATLAS. L'obiettivo è di delineare una successione logica nell'esecuzione degli attacchi, basandosi sul concetto della cyber kill chain. Attraverso l'analisi dell'ordine in cui le tattiche si manifestano nei suddetti framework, è stata ricreata la cyber kill chain, che segue la sequenza delle operazioni come individuato nei framework ATT&amp;CK e ATLAS, riflettendo così una strutturazione meticolosa delle fasi dell'attacco in relazione alle metodologie cyber</w:t>
+        <w:t>successione logica nell'esecuzione degli attacchi, basandosi sul concetto della cyber kill chain. Attraverso l'analisi dell'ordine in cui le tattiche si manifestano nei suddetti framework, è stata ricreata la cyber kill chain, che segue la sequenza delle operazioni come individuato nei framework ATT&amp;CK e ATLAS, riflettendo così una strutturazione meticolosa delle fasi dell'attacco in relazione alle metodologie cyber</w:t>
       </w:r>
       <w:r>
         <w:t>:</w:t>
@@ -16951,7 +17086,6 @@
         </w:numPr>
       </w:pPr>
       <w:r>
-        <w:lastRenderedPageBreak/>
         <w:t>Installation:</w:t>
       </w:r>
     </w:p>
@@ -17072,6 +17206,7 @@
         <w:rPr>
           <w:lang w:val="en-US"/>
         </w:rPr>
+        <w:lastRenderedPageBreak/>
         <w:t>Credential Access (Enterprise, Mobile, Atlas)</w:t>
       </w:r>
     </w:p>
@@ -17306,14 +17441,23 @@
       </w:pPr>
       <w:bookmarkStart w:id="139" w:name="_Toc167708591"/>
       <w:r>
+        <w:t>My STIX Container</w:t>
+      </w:r>
+      <w:bookmarkEnd w:id="139"/>
+    </w:p>
+    <w:p>
+      <w:r>
+        <w:t>Il modulo in questione include la definizione di classi singleton progettate per agevolare l'accesso a oggetti ampiamente utilizzati all'interno del sistema (figura 1</w:t>
+      </w:r>
+      <w:r>
+        <w:t>9</w:t>
+      </w:r>
+      <w:r>
+        <w:t xml:space="preserve">). Queste classi giocano un ruolo fondamentale nell'organizzazione e nella gestione delle </w:t>
+      </w:r>
+      <w:r>
         <w:lastRenderedPageBreak/>
-        <w:t>My STIX Container</w:t>
-      </w:r>
-      <w:bookmarkEnd w:id="139"/>
-    </w:p>
-    <w:p>
-      <w:r>
-        <w:t>Il modulo in questione include la definizione di classi singleton progettate per agevolare l'accesso a oggetti ampiamente utilizzati all'interno del sistema (figura 18). Queste classi giocano un ruolo fondamentale nell'organizzazione e nella gestione delle informazioni derivate dai framework ATT&amp;CK e ATLAS, attraverso l'implementazione di meccanismi specifici:</w:t>
+        <w:t>informazioni derivate dai framework ATT&amp;CK e ATLAS, attraverso l'implementazione di meccanismi specifici:</w:t>
       </w:r>
     </w:p>
     <w:p>
@@ -17382,17 +17526,17 @@
         <w:pStyle w:val="Paragrafoelenco"/>
       </w:pPr>
       <w:r>
+        <w:t xml:space="preserve">Sulla base delle funzionalità descritte in precedenza e dell'analisi sull'ordine potenziale di esecuzione delle tattiche offensive, sono stati sviluppati due metodi cruciali. Questi metodi consentono di generare dizionari che indicano, rispettivamente, </w:t>
+      </w:r>
+      <w:r>
+        <w:rPr>
+          <w:b/>
+          <w:bCs/>
+        </w:rPr>
+        <w:t xml:space="preserve">i possibili attack pattern che potrebbero manifestarsi in futuro </w:t>
+      </w:r>
+      <w:r>
         <w:lastRenderedPageBreak/>
-        <w:t xml:space="preserve">Sulla base delle funzionalità descritte in precedenza e dell'analisi sull'ordine potenziale di esecuzione delle tattiche offensive, sono stati sviluppati due metodi cruciali. Questi metodi consentono di generare dizionari che indicano, rispettivamente, </w:t>
-      </w:r>
-      <w:r>
-        <w:rPr>
-          <w:b/>
-          <w:bCs/>
-        </w:rPr>
-        <w:t xml:space="preserve">i possibili attack pattern che potrebbero manifestarsi in futuro </w:t>
-      </w:r>
-      <w:r>
         <w:t>(</w:t>
       </w:r>
       <w:r>
@@ -17437,13 +17581,16 @@
       </w:r>
     </w:p>
     <w:p>
+      <w:pPr>
+        <w:jc w:val="center"/>
+      </w:pPr>
       <w:r>
         <w:rPr>
           <w:noProof/>
         </w:rPr>
         <w:drawing>
-          <wp:inline distT="0" distB="0" distL="0" distR="0" wp14:anchorId="0BE8848B" wp14:editId="0C7EC723">
-            <wp:extent cx="3830128" cy="2032795"/>
+          <wp:inline distT="0" distB="0" distL="0" distR="0" wp14:anchorId="0BE8848B" wp14:editId="6317729A">
+            <wp:extent cx="4412710" cy="2171700"/>
             <wp:effectExtent l="0" t="0" r="0" b="0"/>
             <wp:docPr id="18" name="Immagine 18"/>
             <wp:cNvGraphicFramePr>
@@ -17453,20 +17600,19 @@
               <a:graphicData uri="http://schemas.openxmlformats.org/drawingml/2006/picture">
                 <pic:pic xmlns:pic="http://schemas.openxmlformats.org/drawingml/2006/picture">
                   <pic:nvPicPr>
-                    <pic:cNvPr id="0" name="Picture 10"/>
+                    <pic:cNvPr id="18" name="Immagine 18"/>
                     <pic:cNvPicPr>
                       <a:picLocks noChangeAspect="1" noChangeArrowheads="1"/>
                     </pic:cNvPicPr>
                   </pic:nvPicPr>
                   <pic:blipFill>
-                    <a:blip r:embed="rId30">
+                    <a:blip r:embed="rId32">
                       <a:extLst>
                         <a:ext uri="{28A0092B-C50C-407E-A947-70E740481C1C}">
                           <a14:useLocalDpi xmlns:a14="http://schemas.microsoft.com/office/drawing/2010/main" val="0"/>
                         </a:ext>
                       </a:extLst>
                     </a:blip>
-                    <a:srcRect/>
                     <a:stretch>
                       <a:fillRect/>
                     </a:stretch>
@@ -17474,7 +17620,7 @@
                   <pic:spPr bwMode="auto">
                     <a:xfrm>
                       <a:off x="0" y="0"/>
-                      <a:ext cx="3845081" cy="2040731"/>
+                      <a:ext cx="4434385" cy="2182368"/>
                     </a:xfrm>
                     <a:prstGeom prst="rect">
                       <a:avLst/>
@@ -17492,7 +17638,13 @@
       </w:r>
       <w:r>
         <w:br/>
-        <w:t>Figura 18: Ereditarietà delle classi container</w:t>
+        <w:t>Figura 1</w:t>
+      </w:r>
+      <w:r>
+        <w:t>9</w:t>
+      </w:r>
+      <w:r>
+        <w:t>: Ereditarietà delle classi container</w:t>
       </w:r>
     </w:p>
     <w:p>
@@ -17500,52 +17652,68 @@
         <w:pStyle w:val="Titolo4"/>
       </w:pPr>
       <w:r>
+        <w:t>Vulnerability Container</w:t>
+      </w:r>
+    </w:p>
+    <w:p>
+      <w:r>
+        <w:t xml:space="preserve">Questo package (figura </w:t>
+      </w:r>
+      <w:r>
+        <w:t>20</w:t>
+      </w:r>
+      <w:r>
+        <w:t xml:space="preserve">) contiene 2 classi concrete </w:t>
+      </w:r>
+      <w:r>
+        <w:rPr>
+          <w:b/>
+          <w:bCs/>
+        </w:rPr>
+        <w:t>MitreToCVEContainer</w:t>
+      </w:r>
+      <w:r>
+        <w:t xml:space="preserve"> e</w:t>
+      </w:r>
+      <w:r>
+        <w:t xml:space="preserve"> </w:t>
+      </w:r>
+      <w:r>
+        <w:rPr>
+          <w:b/>
+          <w:bCs/>
+        </w:rPr>
+        <w:t>MitreToCWEContainer</w:t>
+      </w:r>
+      <w:r>
+        <w:t>,</w:t>
+      </w:r>
+      <w:r>
+        <w:rPr>
+          <w:b/>
+          <w:bCs/>
+        </w:rPr>
+        <w:t xml:space="preserve"> </w:t>
+      </w:r>
+      <w:r>
+        <w:t xml:space="preserve">entrambe ereditano da </w:t>
+      </w:r>
+      <w:r>
+        <w:rPr>
+          <w:b/>
+          <w:bCs/>
+        </w:rPr>
+        <w:t>AbstractMitreToVulnerabilityContainer</w:t>
+      </w:r>
+      <w:r>
+        <w:t xml:space="preserve">, nonché </w:t>
+      </w:r>
+      <w:r>
+        <w:t xml:space="preserve">la classe che ha </w:t>
+      </w:r>
+      <w:r>
         <w:lastRenderedPageBreak/>
-        <w:t>Vulnerability Container</w:t>
-      </w:r>
-    </w:p>
-    <w:p>
-      <w:r>
-        <w:t>Questo package (figura 1</w:t>
-      </w:r>
-      <w:r>
-        <w:t>9</w:t>
-      </w:r>
-      <w:r>
-        <w:t xml:space="preserve">) contiene 2 classi concrete </w:t>
-      </w:r>
-      <w:r>
-        <w:rPr>
-          <w:b/>
-          <w:bCs/>
-        </w:rPr>
-        <w:t>MitreToCVEContainer</w:t>
-      </w:r>
-      <w:r>
-        <w:t xml:space="preserve"> e</w:t>
-      </w:r>
-      <w:r>
-        <w:rPr>
-          <w:b/>
-          <w:bCs/>
-        </w:rPr>
-        <w:t>MitreToCWEContainer</w:t>
-      </w:r>
-      <w:r>
-        <w:t xml:space="preserve">che entrambe ereditano da </w:t>
-      </w:r>
-      <w:r>
-        <w:rPr>
-          <w:b/>
-          <w:bCs/>
-        </w:rPr>
-        <w:t>AbstractMitreToVulnerabilityContainer</w:t>
-      </w:r>
-      <w:r>
-        <w:t xml:space="preserve">, nonché </w:t>
-      </w:r>
-      <w:r>
-        <w:t xml:space="preserve">la classe che ha il compito di recuperare la relazione tra le </w:t>
+        <w:t xml:space="preserve">il compito di recuperare la relazione tra le </w:t>
       </w:r>
       <w:r>
         <w:t>Vulnerabilità</w:t>
@@ -17639,38 +17807,35 @@
         <w:t xml:space="preserve"> </w:t>
       </w:r>
       <w:r>
-        <w:t xml:space="preserve">modello di deep learning. Al fine di individuare il miglior modello disponibili sono stati testai vari modelli tra quelli descritti allo Stato dell’Arte come SecureBERT e ATT&amp;CK-BERT, ma come precedentemente spiegato le loro limitazioni non permettono il loro utilizzo nello sviluppo di questo applicativo. Infatti sulla base delle relazioni già conosciute tramite il framewrok MAPPING </w:t>
-      </w:r>
+        <w:t>modello di deep learning. Al fine di individuare il miglior modello disponibili sono stati testai vari modelli tra quelli descritti allo Stato dell’Arte come SecureBERT e ATT&amp;CK-BERT, ma come precedentemente spiegato le loro limitazioni non permettono il loro utilizzo nello sviluppo di questo applicativo. Infatti sulla base delle relazioni già conosciute tramite il framewrok MAPPING EXPLORER, in fase di testing sono stati riscontrati un numero troppo elevato di falsi positivi</w:t>
+      </w:r>
+      <w:r>
+        <w:rPr>
+          <w:rStyle w:val="Rimandonotaapidipagina"/>
+        </w:rPr>
+        <w:footnoteReference w:id="30"/>
+      </w:r>
+      <w:r>
+        <w:t xml:space="preserve"> e falsi negativi</w:t>
+      </w:r>
+      <w:r>
+        <w:rPr>
+          <w:rStyle w:val="Rimandonotaapidipagina"/>
+        </w:rPr>
+        <w:footnoteReference w:id="31"/>
+      </w:r>
+      <w:r>
+        <w:t>.</w:t>
+      </w:r>
+    </w:p>
+    <w:p>
+      <w:r>
+        <w:t>------DIRE CHE HO USATO GPT FAR VEDERE COME ECC</w:t>
+      </w:r>
+    </w:p>
+    <w:p>
       <w:r>
         <w:lastRenderedPageBreak/>
-        <w:t>EXPLORER, in fase di testing sono stati riscontrati un numero troppo elevato di falsi positivi</w:t>
-      </w:r>
-      <w:r>
-        <w:rPr>
-          <w:rStyle w:val="Rimandonotaapidipagina"/>
-        </w:rPr>
-        <w:footnoteReference w:id="30"/>
-      </w:r>
-      <w:r>
-        <w:t xml:space="preserve"> e falsi negativi</w:t>
-      </w:r>
-      <w:r>
-        <w:rPr>
-          <w:rStyle w:val="Rimandonotaapidipagina"/>
-        </w:rPr>
-        <w:footnoteReference w:id="31"/>
-      </w:r>
-      <w:r>
-        <w:t>.</w:t>
-      </w:r>
-    </w:p>
-    <w:p>
-      <w:r>
-        <w:t>------DIRE CHE HO USATO GPT FAR VEDERE COME ECC</w:t>
-      </w:r>
-    </w:p>
-    <w:p>
-      <w:r>
         <w:t xml:space="preserve">Questo permette di generare una nuova mappatura, la quale verrà successivamente </w:t>
       </w:r>
       <w:r>
@@ -18691,10 +18856,10 @@
       </w:r>
     </w:p>
     <w:sectPr>
-      <w:headerReference w:type="even" r:id="rId31"/>
-      <w:headerReference w:type="default" r:id="rId32"/>
-      <w:footerReference w:type="even" r:id="rId33"/>
-      <w:footerReference w:type="default" r:id="rId34"/>
+      <w:headerReference w:type="even" r:id="rId33"/>
+      <w:headerReference w:type="default" r:id="rId34"/>
+      <w:footerReference w:type="even" r:id="rId35"/>
+      <w:footerReference w:type="default" r:id="rId36"/>
       <w:pgSz w:w="11906" w:h="16838"/>
       <w:pgMar w:top="1797" w:right="1416" w:bottom="1797" w:left="2552" w:header="624" w:footer="851" w:gutter="0"/>
       <w:cols w:space="708"/>

</xml_diff>

<commit_message>
fix big table error for id with more than one . prettify report view
</commit_message>
<xml_diff>
--- a/Nicola_Balzano_Tesi 5.docx
+++ b/Nicola_Balzano_Tesi 5.docx
@@ -19248,7 +19248,270 @@
         <w:t>webInterface</w:t>
       </w:r>
     </w:p>
-    <w:p/>
+    <w:p>
+      <w:r>
+        <w:rPr>
+          <w:b/>
+          <w:bCs/>
+        </w:rPr>
+        <w:t>L'interfaccia</w:t>
+      </w:r>
+      <w:r>
+        <w:t xml:space="preserve"> utente di DetectiveAttacks è stata sviluppata come applicazione web utilizzando </w:t>
+      </w:r>
+      <w:r>
+        <w:rPr>
+          <w:b/>
+          <w:bCs/>
+        </w:rPr>
+        <w:t>React.js</w:t>
+      </w:r>
+      <w:r>
+        <w:t xml:space="preserve">, un framework JavaScript noto per la costruzione di interfacce interattive e dinamiche. React.js è stato scelto per la sua capacità di gestire componenti riutilizzabili e stati complessi, permettendo la creazione di un'interfaccia moderna ed efficiente. Per ottimizzare ulteriormente il processo di sviluppo, è stato impiegato </w:t>
+      </w:r>
+      <w:r>
+        <w:rPr>
+          <w:b/>
+          <w:bCs/>
+        </w:rPr>
+        <w:t>Vite</w:t>
+      </w:r>
+      <w:r>
+        <w:t xml:space="preserve">, uno strumento di </w:t>
+      </w:r>
+      <w:r>
+        <w:lastRenderedPageBreak/>
+        <w:t>build che offre un ambiente di sviluppo rapido e una configurazione semplificata. Vite facilita l'uso delle funzionalità avanzate di JavaScript moderno e migliora il workflow degli sviluppatori, riducendo i tempi di build.</w:t>
+      </w:r>
+    </w:p>
+    <w:p>
+      <w:r>
+        <w:t>La web interface si compone di differenti pagine le quali permettono di utilizzare le diverse funzionalità del sistema.</w:t>
+      </w:r>
+    </w:p>
+    <w:p>
+      <w:pPr>
+        <w:pStyle w:val="Titolo3"/>
+      </w:pPr>
+      <w:r>
+        <w:t>Manual searching page</w:t>
+      </w:r>
+    </w:p>
+    <w:p>
+      <w:r>
+        <w:t>La pagina di ricerca manule (Figura 23) permette di esplorare l’intera knowloge base della CTI, tramite la barra di ricerca e i filtri che permettono di o</w:t>
+      </w:r>
+      <w:r>
+        <w:t>t</w:t>
+      </w:r>
+      <w:r>
+        <w:t>tennere più agevolmente gli oggetti cercati gli esperti del settore possono esplorare velocemente le soluzioni da intraprendere per la propria organizzazione o le possibili minacce per essa.</w:t>
+      </w:r>
+    </w:p>
+    <w:p>
+      <w:r>
+        <w:t>Nella stessa schermata è anche presente l’opzione per poter effetuare il mapping di una vulnerabilità tramite il suo id</w:t>
+      </w:r>
+      <w:r>
+        <w:t xml:space="preserve"> (figura 24)</w:t>
+      </w:r>
+      <w:r>
+        <w:t>, in modo da conoscerne i possibili pattern di attacco sfruttati.</w:t>
+      </w:r>
+    </w:p>
+    <w:p>
+      <w:pPr>
+        <w:jc w:val="center"/>
+      </w:pPr>
+      <w:r>
+        <w:lastRenderedPageBreak/>
+        <w:drawing>
+          <wp:inline distT="0" distB="0" distL="0" distR="0" wp14:anchorId="11DCA0CD" wp14:editId="5FAEFAA4">
+            <wp:extent cx="5040630" cy="2803525"/>
+            <wp:effectExtent l="0" t="0" r="0" b="0"/>
+            <wp:docPr id="28" name="Immagine 28"/>
+            <wp:cNvGraphicFramePr>
+              <a:graphicFrameLocks xmlns:a="http://schemas.openxmlformats.org/drawingml/2006/main" noChangeAspect="1"/>
+            </wp:cNvGraphicFramePr>
+            <a:graphic xmlns:a="http://schemas.openxmlformats.org/drawingml/2006/main">
+              <a:graphicData uri="http://schemas.openxmlformats.org/drawingml/2006/picture">
+                <pic:pic xmlns:pic="http://schemas.openxmlformats.org/drawingml/2006/picture">
+                  <pic:nvPicPr>
+                    <pic:cNvPr id="1" name=""/>
+                    <pic:cNvPicPr/>
+                  </pic:nvPicPr>
+                  <pic:blipFill>
+                    <a:blip r:embed="rId41"/>
+                    <a:stretch>
+                      <a:fillRect/>
+                    </a:stretch>
+                  </pic:blipFill>
+                  <pic:spPr>
+                    <a:xfrm>
+                      <a:off x="0" y="0"/>
+                      <a:ext cx="5040630" cy="2803525"/>
+                    </a:xfrm>
+                    <a:prstGeom prst="rect">
+                      <a:avLst/>
+                    </a:prstGeom>
+                  </pic:spPr>
+                </pic:pic>
+              </a:graphicData>
+            </a:graphic>
+          </wp:inline>
+        </w:drawing>
+      </w:r>
+      <w:r>
+        <w:br/>
+        <w:t>Figura 23: Manual searching page</w:t>
+      </w:r>
+    </w:p>
+    <w:p>
+      <w:pPr>
+        <w:jc w:val="center"/>
+      </w:pPr>
+      <w:r>
+        <w:drawing>
+          <wp:inline distT="0" distB="0" distL="0" distR="0" wp14:anchorId="2F58EE1B" wp14:editId="2A6963C4">
+            <wp:extent cx="5040630" cy="2807335"/>
+            <wp:effectExtent l="0" t="0" r="0" b="0"/>
+            <wp:docPr id="29" name="Immagine 29"/>
+            <wp:cNvGraphicFramePr>
+              <a:graphicFrameLocks xmlns:a="http://schemas.openxmlformats.org/drawingml/2006/main" noChangeAspect="1"/>
+            </wp:cNvGraphicFramePr>
+            <a:graphic xmlns:a="http://schemas.openxmlformats.org/drawingml/2006/main">
+              <a:graphicData uri="http://schemas.openxmlformats.org/drawingml/2006/picture">
+                <pic:pic xmlns:pic="http://schemas.openxmlformats.org/drawingml/2006/picture">
+                  <pic:nvPicPr>
+                    <pic:cNvPr id="1" name=""/>
+                    <pic:cNvPicPr/>
+                  </pic:nvPicPr>
+                  <pic:blipFill>
+                    <a:blip r:embed="rId42"/>
+                    <a:stretch>
+                      <a:fillRect/>
+                    </a:stretch>
+                  </pic:blipFill>
+                  <pic:spPr>
+                    <a:xfrm>
+                      <a:off x="0" y="0"/>
+                      <a:ext cx="5040630" cy="2807335"/>
+                    </a:xfrm>
+                    <a:prstGeom prst="rect">
+                      <a:avLst/>
+                    </a:prstGeom>
+                  </pic:spPr>
+                </pic:pic>
+              </a:graphicData>
+            </a:graphic>
+          </wp:inline>
+        </w:drawing>
+      </w:r>
+      <w:r>
+        <w:br/>
+        <w:t xml:space="preserve">Figura 24: </w:t>
+      </w:r>
+      <w:r>
+        <w:t>Mapping</w:t>
+      </w:r>
+      <w:r>
+        <w:t xml:space="preserve"> di una nuova vulnerabilità</w:t>
+      </w:r>
+    </w:p>
+    <w:p>
+      <w:pPr>
+        <w:pStyle w:val="Titolo3"/>
+      </w:pPr>
+      <w:r>
+        <w:t>Attack patterns by phase</w:t>
+      </w:r>
+    </w:p>
+    <w:p>
+      <w:r>
+        <w:t xml:space="preserve">Nella schermata in questione si può visualizzare una matrice espansa, la quale fornisce l’unione delle tecniche provenienti dai framework ATT&amp;CK e ATLAS, dando così un’altra forma di </w:t>
+      </w:r>
+      <w:r>
+        <w:lastRenderedPageBreak/>
+        <w:t xml:space="preserve">visualizzazione delle informaizoni e la possibilità di selezionare gli attacchi riscontrati tramite software di terze parti nella propria organizzazione al fine di generare un report che fornisca la probabilità con cui si sta subendo un attacco da parte dei threat agent/group conosciuti. </w:t>
+      </w:r>
+    </w:p>
+    <w:p>
+      <w:pPr>
+        <w:jc w:val="center"/>
+      </w:pPr>
+    </w:p>
+    <w:p>
+      <w:pPr>
+        <w:jc w:val="center"/>
+      </w:pPr>
+      <w:r>
+        <w:t>Figura 25: Unione delle matrici ATT&amp;CK e ATLAS</w:t>
+      </w:r>
+    </w:p>
+    <w:p>
+      <w:pPr>
+        <w:jc w:val="center"/>
+      </w:pPr>
+      <w:r>
+        <w:lastRenderedPageBreak/>
+        <w:drawing>
+          <wp:inline distT="0" distB="0" distL="0" distR="0" wp14:anchorId="51F83599" wp14:editId="17420559">
+            <wp:extent cx="4088921" cy="6016452"/>
+            <wp:effectExtent l="0" t="0" r="0" b="0"/>
+            <wp:docPr id="31" name="Immagine 31"/>
+            <wp:cNvGraphicFramePr>
+              <a:graphicFrameLocks xmlns:a="http://schemas.openxmlformats.org/drawingml/2006/main" noChangeAspect="1"/>
+            </wp:cNvGraphicFramePr>
+            <a:graphic xmlns:a="http://schemas.openxmlformats.org/drawingml/2006/main">
+              <a:graphicData uri="http://schemas.openxmlformats.org/drawingml/2006/picture">
+                <pic:pic xmlns:pic="http://schemas.openxmlformats.org/drawingml/2006/picture">
+                  <pic:nvPicPr>
+                    <pic:cNvPr id="1" name=""/>
+                    <pic:cNvPicPr/>
+                  </pic:nvPicPr>
+                  <pic:blipFill>
+                    <a:blip r:embed="rId43"/>
+                    <a:stretch>
+                      <a:fillRect/>
+                    </a:stretch>
+                  </pic:blipFill>
+                  <pic:spPr>
+                    <a:xfrm>
+                      <a:off x="0" y="0"/>
+                      <a:ext cx="4094240" cy="6024279"/>
+                    </a:xfrm>
+                    <a:prstGeom prst="rect">
+                      <a:avLst/>
+                    </a:prstGeom>
+                  </pic:spPr>
+                </pic:pic>
+              </a:graphicData>
+            </a:graphic>
+          </wp:inline>
+        </w:drawing>
+      </w:r>
+      <w:r>
+        <w:br/>
+      </w:r>
+      <w:r>
+        <w:t xml:space="preserve">Figura 26: </w:t>
+      </w:r>
+      <w:r>
+        <w:t xml:space="preserve">Pagina di esempio del report </w:t>
+      </w:r>
+      <w:r>
+        <w:t>che fornisce la probabilità di attacco da parte dei vari threat agent</w:t>
+      </w:r>
+      <w:r>
+        <w:t>s</w:t>
+      </w:r>
+      <w:r>
+        <w:t>/group</w:t>
+      </w:r>
+      <w:r>
+        <w:t>s</w:t>
+      </w:r>
+    </w:p>
     <w:p>
       <w:pPr>
         <w:pStyle w:val="Titolo2"/>
@@ -19286,11 +19549,11 @@
         <w:t>(figura 9)</w:t>
       </w:r>
       <w:r>
-        <w:t xml:space="preserve"> all'interno del sistema per gestire il bilanciamento del carico e la distribuzione delle richieste HTTP tra diversi servizi contenuti nel </w:t>
+        <w:t xml:space="preserve"> all'interno del sistema per gestire il bilanciamento del carico e la </w:t>
       </w:r>
       <w:r>
         <w:lastRenderedPageBreak/>
-        <w:t xml:space="preserve">progetto. La configurazione di Nginx </w:t>
+        <w:t xml:space="preserve">distribuzione delle richieste HTTP tra diversi servizi contenuti nel progetto. La configurazione di Nginx </w:t>
       </w:r>
       <w:r>
         <w:t>utilizzata</w:t>
@@ -19428,8 +19691,6 @@
           </w:r>
           <w:r>
             <w:rPr>
-              <w:i/>
-              <w:iCs/>
               <w:noProof/>
               <w:lang w:val="en-US"/>
             </w:rPr>
@@ -19469,8 +19730,6 @@
           </w:r>
           <w:r>
             <w:rPr>
-              <w:i/>
-              <w:iCs/>
               <w:noProof/>
             </w:rPr>
             <w:t>Wikipedia</w:t>
@@ -19510,8 +19769,6 @@
           </w:r>
           <w:r>
             <w:rPr>
-              <w:i/>
-              <w:iCs/>
               <w:noProof/>
               <w:lang w:val="en-US"/>
             </w:rPr>
@@ -19554,11 +19811,23 @@
           </w:r>
           <w:r>
             <w:rPr>
+              <w:lang w:val="en-US"/>
+            </w:rPr>
+            <w:t>Check</w:t>
+          </w:r>
+          <w:r>
+            <w:rPr>
               <w:i/>
               <w:iCs/>
               <w:lang w:val="en-US"/>
             </w:rPr>
-            <w:t>Check Point</w:t>
+            <w:t xml:space="preserve"> </w:t>
+          </w:r>
+          <w:r>
+            <w:rPr>
+              <w:lang w:val="en-US"/>
+            </w:rPr>
+            <w:t>Point</w:t>
           </w:r>
           <w:r>
             <w:rPr>
@@ -19597,10 +19866,6 @@
             <w:t xml:space="preserve">[5] </w:t>
           </w:r>
           <w:r>
-            <w:rPr>
-              <w:i/>
-              <w:iCs/>
-            </w:rPr>
             <w:t>Statista</w:t>
           </w:r>
           <w:r>
@@ -19632,10 +19897,6 @@
         <w:t xml:space="preserve">[7] </w:t>
       </w:r>
       <w:r>
-        <w:rPr>
-          <w:i/>
-          <w:iCs/>
-        </w:rPr>
         <w:t>Agenda Digitale Eu</w:t>
       </w:r>
       <w:r>
@@ -20366,7 +20627,7 @@
       <w:r>
         <w:br/>
       </w:r>
-      <w:hyperlink r:id="rId41" w:history="1">
+      <w:hyperlink r:id="rId44" w:history="1">
         <w:r>
           <w:rPr>
             <w:rStyle w:val="Collegamentoipertestuale"/>
@@ -20389,10 +20650,10 @@
       </w:r>
     </w:p>
     <w:sectPr>
-      <w:headerReference w:type="even" r:id="rId42"/>
-      <w:headerReference w:type="default" r:id="rId43"/>
-      <w:footerReference w:type="even" r:id="rId44"/>
-      <w:footerReference w:type="default" r:id="rId45"/>
+      <w:headerReference w:type="even" r:id="rId45"/>
+      <w:headerReference w:type="default" r:id="rId46"/>
+      <w:footerReference w:type="even" r:id="rId47"/>
+      <w:footerReference w:type="default" r:id="rId48"/>
       <w:pgSz w:w="11906" w:h="16838"/>
       <w:pgMar w:top="1797" w:right="1416" w:bottom="1797" w:left="2552" w:header="624" w:footer="851" w:gutter="0"/>
       <w:cols w:space="708"/>

</xml_diff>

<commit_message>
done report uploading refactoring url acces api
</commit_message>
<xml_diff>
--- a/Nicola_Balzano_Tesi 5.docx
+++ b/Nicola_Balzano_Tesi 5.docx
@@ -13954,56 +13954,41 @@
         <w:pStyle w:val="Paragrafoelenco"/>
         <w:numPr>
           <w:ilvl w:val="0"/>
-          <w:numId w:val="35"/>
+          <w:numId w:val="36"/>
         </w:numPr>
       </w:pPr>
       <w:r>
-        <w:rPr>
-          <w:b/>
-          <w:bCs/>
-        </w:rPr>
-        <w:t>classificare</w:t>
-      </w:r>
-      <w:r>
-        <w:t xml:space="preserve"> le </w:t>
-      </w:r>
-      <w:r>
-        <w:rPr>
-          <w:b/>
-          <w:bCs/>
-        </w:rPr>
-        <w:t>vulnerabilità</w:t>
-      </w:r>
-      <w:r>
-        <w:t xml:space="preserve"> (CVEs e CWEs)</w:t>
-      </w:r>
-      <w:r>
-        <w:t xml:space="preserve"> </w:t>
-      </w:r>
-      <w:r>
-        <w:t xml:space="preserve">in base alle </w:t>
-      </w:r>
-      <w:r>
-        <w:rPr>
-          <w:b/>
-          <w:bCs/>
-        </w:rPr>
-        <w:t>TTPs</w:t>
-      </w:r>
-      <w:r>
-        <w:t xml:space="preserve"> </w:t>
-      </w:r>
-      <w:r>
-        <w:t>note</w:t>
-      </w:r>
-      <w:r>
-        <w:t xml:space="preserve"> e riportare nei framework utilizzati</w:t>
-      </w:r>
-      <w:r>
-        <w:t>, tramite ricerca manuale o inserimento di un report che le fornisca</w:t>
-      </w:r>
-      <w:r>
-        <w:t>;</w:t>
+        <w:t>offrire il risultato dell’</w:t>
+      </w:r>
+      <w:r>
+        <w:rPr>
+          <w:b/>
+          <w:bCs/>
+        </w:rPr>
+        <w:t>unione</w:t>
+      </w:r>
+      <w:r>
+        <w:t xml:space="preserve"> della matrice </w:t>
+      </w:r>
+      <w:r>
+        <w:rPr>
+          <w:b/>
+          <w:bCs/>
+        </w:rPr>
+        <w:t>ATT&amp;CK</w:t>
+      </w:r>
+      <w:r>
+        <w:t xml:space="preserve"> e </w:t>
+      </w:r>
+      <w:r>
+        <w:rPr>
+          <w:b/>
+          <w:bCs/>
+        </w:rPr>
+        <w:t>ATLAS</w:t>
+      </w:r>
+      <w:r>
+        <w:t xml:space="preserve"> riordinata secondo la CKC;</w:t>
       </w:r>
     </w:p>
     <w:p>
@@ -14015,82 +14000,55 @@
         </w:numPr>
       </w:pPr>
       <w:r>
-        <w:t>studiare le</w:t>
+        <w:rPr>
+          <w:b/>
+          <w:bCs/>
+        </w:rPr>
+        <w:t>classificare</w:t>
+      </w:r>
+      <w:r>
+        <w:t xml:space="preserve"> le </w:t>
+      </w:r>
+      <w:r>
+        <w:rPr>
+          <w:b/>
+          <w:bCs/>
+        </w:rPr>
+        <w:t>vulnerabilità</w:t>
+      </w:r>
+      <w:r>
+        <w:t xml:space="preserve"> (CVEs e CWEs)</w:t>
       </w:r>
       <w:r>
         <w:t xml:space="preserve"> </w:t>
       </w:r>
       <w:r>
-        <w:rPr>
-          <w:b/>
-          <w:bCs/>
-        </w:rPr>
-        <w:t>conseguenti</w:t>
+        <w:t xml:space="preserve">in base alle </w:t>
+      </w:r>
+      <w:r>
+        <w:rPr>
+          <w:b/>
+          <w:bCs/>
+        </w:rPr>
+        <w:t>TTPs</w:t>
       </w:r>
       <w:r>
         <w:t xml:space="preserve"> </w:t>
       </w:r>
       <w:r>
-        <w:rPr>
-          <w:b/>
-          <w:bCs/>
-        </w:rPr>
-        <w:t>tecniche</w:t>
-      </w:r>
-      <w:r>
-        <w:t xml:space="preserve"> che potrebbero essere state </w:t>
-      </w:r>
-      <w:r>
-        <w:rPr>
-          <w:b/>
-          <w:bCs/>
-        </w:rPr>
-        <w:t>impiegate</w:t>
-      </w:r>
-      <w:r>
-        <w:t xml:space="preserve"> o che </w:t>
-      </w:r>
-      <w:r>
-        <w:rPr>
-          <w:b/>
-          <w:bCs/>
-        </w:rPr>
-        <w:t>potrebbero</w:t>
-      </w:r>
-      <w:r>
-        <w:t xml:space="preserve"> </w:t>
-      </w:r>
-      <w:r>
-        <w:rPr>
-          <w:b/>
-          <w:bCs/>
-        </w:rPr>
-        <w:t>manifestarsi</w:t>
-      </w:r>
-      <w:r>
-        <w:t xml:space="preserve"> in futuro</w:t>
-      </w:r>
-      <w:r>
-        <w:t xml:space="preserve"> </w:t>
-      </w:r>
-      <w:r>
-        <w:t xml:space="preserve">sulla successione </w:t>
-      </w:r>
-      <w:r>
-        <w:t>cronologic</w:t>
-      </w:r>
-      <w:r>
-        <w:t xml:space="preserve">a </w:t>
-      </w:r>
-      <w:r>
-        <w:t xml:space="preserve">della </w:t>
-      </w:r>
-      <w:r>
-        <w:rPr>
-          <w:b/>
-          <w:bCs/>
-        </w:rPr>
-        <w:t>CKC</w:t>
+        <w:t>note</w:t>
+      </w:r>
+      <w:r>
+        <w:t xml:space="preserve"> e riportare nei framework utilizzati</w:t>
+      </w:r>
+      <w:r>
+        <w:t>, tramite ricerca manuale o inserimento di un</w:t>
+      </w:r>
+      <w:r>
+        <w:t xml:space="preserve"> CTI</w:t>
+      </w:r>
+      <w:r>
+        <w:t xml:space="preserve"> report che le fornisca</w:t>
       </w:r>
       <w:r>
         <w:t>;</w:t>
@@ -14106,6 +14064,96 @@
       </w:pPr>
       <w:r>
         <w:lastRenderedPageBreak/>
+        <w:t>studiare le</w:t>
+      </w:r>
+      <w:r>
+        <w:t xml:space="preserve"> </w:t>
+      </w:r>
+      <w:r>
+        <w:rPr>
+          <w:b/>
+          <w:bCs/>
+        </w:rPr>
+        <w:t>conseguenti</w:t>
+      </w:r>
+      <w:r>
+        <w:t xml:space="preserve"> </w:t>
+      </w:r>
+      <w:r>
+        <w:rPr>
+          <w:b/>
+          <w:bCs/>
+        </w:rPr>
+        <w:t>tecniche</w:t>
+      </w:r>
+      <w:r>
+        <w:t xml:space="preserve"> che potrebbero essere state </w:t>
+      </w:r>
+      <w:r>
+        <w:rPr>
+          <w:b/>
+          <w:bCs/>
+        </w:rPr>
+        <w:t>impiegate</w:t>
+      </w:r>
+      <w:r>
+        <w:t xml:space="preserve"> o che </w:t>
+      </w:r>
+      <w:r>
+        <w:rPr>
+          <w:b/>
+          <w:bCs/>
+        </w:rPr>
+        <w:t>potrebbero</w:t>
+      </w:r>
+      <w:r>
+        <w:t xml:space="preserve"> </w:t>
+      </w:r>
+      <w:r>
+        <w:rPr>
+          <w:b/>
+          <w:bCs/>
+        </w:rPr>
+        <w:t>manifestarsi</w:t>
+      </w:r>
+      <w:r>
+        <w:t xml:space="preserve"> in futuro</w:t>
+      </w:r>
+      <w:r>
+        <w:t xml:space="preserve"> </w:t>
+      </w:r>
+      <w:r>
+        <w:t xml:space="preserve">sulla successione </w:t>
+      </w:r>
+      <w:r>
+        <w:t>cronologic</w:t>
+      </w:r>
+      <w:r>
+        <w:t xml:space="preserve">a </w:t>
+      </w:r>
+      <w:r>
+        <w:t xml:space="preserve">della </w:t>
+      </w:r>
+      <w:r>
+        <w:rPr>
+          <w:b/>
+          <w:bCs/>
+        </w:rPr>
+        <w:t>CKC</w:t>
+      </w:r>
+      <w:r>
+        <w:t>;</w:t>
+      </w:r>
+    </w:p>
+    <w:p>
+      <w:pPr>
+        <w:pStyle w:val="Paragrafoelenco"/>
+        <w:numPr>
+          <w:ilvl w:val="0"/>
+          <w:numId w:val="35"/>
+        </w:numPr>
+      </w:pPr>
+      <w:r>
         <w:t xml:space="preserve">offrire la </w:t>
       </w:r>
       <w:r>
@@ -14324,7 +14372,11 @@
         <w:t>]</w:t>
       </w:r>
       <w:r>
-        <w:t>, la quale permette di catalogare e relazionare le entità presenti nel framework, cioè: tattiche, tecniche, campagne, gruppi, software e assets.</w:t>
+        <w:t xml:space="preserve">, la quale permette </w:t>
+      </w:r>
+      <w:r>
+        <w:lastRenderedPageBreak/>
+        <w:t>di catalogare e relazionare le entità presenti nel framework, cioè: tattiche, tecniche, campagne, gruppi, software e assets.</w:t>
       </w:r>
     </w:p>
     <w:p>
@@ -14340,7 +14392,6 @@
           <w:b/>
           <w:bCs/>
         </w:rPr>
-        <w:lastRenderedPageBreak/>
         <w:t>MITRE ATLAS</w:t>
       </w:r>
       <w:r>
@@ -14498,6 +14549,7 @@
       </w:pPr>
       <w:bookmarkStart w:id="132" w:name="_Toc169085239"/>
       <w:r>
+        <w:lastRenderedPageBreak/>
         <w:t xml:space="preserve">Tipo di dati manipolato </w:t>
       </w:r>
       <w:r>
@@ -14516,11 +14568,7 @@
     </w:p>
     <w:p>
       <w:r>
-        <w:t xml:space="preserve">Per gestire e armonizzare efficacemente i dati provenienti da fonti diverse all'interno dello studio, è importante riconoscere la natura degli oggetti restituiti dal framework ATT&amp;CK, rispetto ai dati </w:t>
-      </w:r>
-      <w:r>
-        <w:lastRenderedPageBreak/>
-        <w:t xml:space="preserve">estratti dai file JSON relativi alla matrice ATLAS e al mapping explorer. Gli oggetti forniti dal framework ATT&amp;CK sono degli oggetti </w:t>
+        <w:t xml:space="preserve">Per gestire e armonizzare efficacemente i dati provenienti da fonti diverse all'interno dello studio, è importante riconoscere la natura degli oggetti restituiti dal framework ATT&amp;CK, rispetto ai dati estratti dai file JSON relativi alla matrice ATLAS e al mapping explorer. Gli oggetti forniti dal framework ATT&amp;CK sono degli oggetti </w:t>
       </w:r>
       <w:r>
         <w:rPr>
@@ -18739,12 +18787,67 @@
         <w:pStyle w:val="Titolo4"/>
       </w:pPr>
       <w:r>
-        <w:t>PDF generaiton</w:t>
-      </w:r>
-    </w:p>
-    <w:p>
-      <w:r>
-        <w:t xml:space="preserve">Nel container in questione vi è anche un modulo che incapsula il comportamento della libreria </w:t>
+        <w:t xml:space="preserve">PDF </w:t>
+      </w:r>
+      <w:r>
+        <w:t>Utility</w:t>
+      </w:r>
+    </w:p>
+    <w:p>
+      <w:r>
+        <w:t xml:space="preserve">Nel container in questione vi è anche un </w:t>
+      </w:r>
+      <w:r>
+        <w:t xml:space="preserve">modulo </w:t>
+      </w:r>
+      <w:r>
+        <w:t>che incapsula</w:t>
+      </w:r>
+      <w:r>
+        <w:t xml:space="preserve"> la manipolazione dei file in formato </w:t>
+      </w:r>
+      <w:r>
+        <w:t>PDF</w:t>
+      </w:r>
+      <w:r>
+        <w:t>. In questo modulo vi sono 2 sotto moduli.</w:t>
+      </w:r>
+    </w:p>
+    <w:p>
+      <w:pPr>
+        <w:pStyle w:val="Titolo5"/>
+      </w:pPr>
+      <w:r>
+        <w:t>PDF Generation</w:t>
+      </w:r>
+    </w:p>
+    <w:p>
+      <w:r>
+        <w:rPr>
+          <w:b/>
+          <w:bCs/>
+        </w:rPr>
+        <w:t xml:space="preserve">Pdf </w:t>
+      </w:r>
+      <w:r>
+        <w:rPr>
+          <w:b/>
+          <w:bCs/>
+        </w:rPr>
+        <w:t>Ge</w:t>
+      </w:r>
+      <w:r>
+        <w:rPr>
+          <w:b/>
+          <w:bCs/>
+        </w:rPr>
+        <w:t>neration</w:t>
+      </w:r>
+      <w:r>
+        <w:t xml:space="preserve"> incapsula il comportamento</w:t>
+      </w:r>
+      <w:r>
+        <w:t xml:space="preserve"> della libreria </w:t>
       </w:r>
       <w:r>
         <w:rPr>
@@ -18754,17 +18857,79 @@
         <w:t>pdfkit</w:t>
       </w:r>
       <w:r>
-        <w:t xml:space="preserve">, la quale permette tramite l’utilizzo del package </w:t>
-      </w:r>
-      <w:r>
-        <w:rPr>
-          <w:b/>
-          <w:bCs/>
-        </w:rPr>
-        <w:t>wkhtmltopdf</w:t>
-      </w:r>
-      <w:r>
-        <w:t xml:space="preserve"> di generare un file in formato .pdf partendo dal formato HTML. Questa funzionalità viene utilizzata per andare a generare un report che dato un’insieme di attack-patterns riscontrati, permette di ottenere la probabilità con cui si sta subendo un attacco informatico da parte degli Instrusion Set conosciuti.</w:t>
+        <w:t>,</w:t>
+      </w:r>
+      <w:r>
+        <w:t xml:space="preserve"> </w:t>
+      </w:r>
+      <w:r>
+        <w:t>la quale</w:t>
+      </w:r>
+      <w:r>
+        <w:t>,</w:t>
+      </w:r>
+      <w:r>
+        <w:t xml:space="preserve"> tramite l’utilizzo del package </w:t>
+      </w:r>
+      <w:r>
+        <w:rPr>
+          <w:b/>
+          <w:bCs/>
+        </w:rPr>
+        <w:t>wkhtmltopd</w:t>
+      </w:r>
+      <w:r>
+        <w:rPr>
+          <w:b/>
+          <w:bCs/>
+        </w:rPr>
+        <w:t>f</w:t>
+      </w:r>
+      <w:r>
+        <w:t>, permette</w:t>
+      </w:r>
+      <w:r>
+        <w:t xml:space="preserve"> </w:t>
+      </w:r>
+      <w:r>
+        <w:t>permette</w:t>
+      </w:r>
+      <w:r>
+        <w:t xml:space="preserve"> di generare un file in formato .pdf partendo dal formato HTML. Questa funzionalità viene utilizzata per andare a generare un report che dato un’insieme di attack-patterns riscontrati, </w:t>
+      </w:r>
+      <w:r>
+        <w:lastRenderedPageBreak/>
+        <w:t>permette di ottenere la probabilità con cui si sta subendo un attacco informatico da parte degli Instrusion Set conosciuti.</w:t>
+      </w:r>
+    </w:p>
+    <w:p>
+      <w:pPr>
+        <w:pStyle w:val="Titolo5"/>
+      </w:pPr>
+      <w:r>
+        <w:t>PDF Extraction</w:t>
+      </w:r>
+    </w:p>
+    <w:p>
+      <w:r>
+        <w:rPr>
+          <w:b/>
+          <w:bCs/>
+        </w:rPr>
+        <w:t xml:space="preserve">PDF Extraction </w:t>
+      </w:r>
+      <w:r>
+        <w:t xml:space="preserve">integra il comportamento della libreria </w:t>
+      </w:r>
+      <w:r>
+        <w:rPr>
+          <w:b/>
+          <w:bCs/>
+        </w:rPr>
+        <w:t>pypdf</w:t>
+      </w:r>
+      <w:r>
+        <w:t>. La libreria in question viene utilizzata per andare a estrarre il testo ada un file in formato PDF. Questa funzionalità permette di andare ad implementare la funzione lettura di un CTI report ed estrazione delle vulnerabilità in esso.</w:t>
       </w:r>
     </w:p>
     <w:p>
@@ -18772,47 +18937,50 @@
         <w:pStyle w:val="Titolo4"/>
       </w:pPr>
       <w:r>
+        <w:t>Interfaccia per cvwelib</w:t>
+      </w:r>
+    </w:p>
+    <w:p>
+      <w:r>
+        <w:t>All’interno di stix&amp;vulnerability è presente anche un modulo che ha il compito di fornire un’interfaccia per effettuare le query ed ottenere le vulnerabilità dalla libreria cvwelib</w:t>
+      </w:r>
+      <w:r>
+        <w:t xml:space="preserve"> (figura 21)</w:t>
+      </w:r>
+      <w:r>
+        <w:t xml:space="preserve">, tramite i moduli </w:t>
+      </w:r>
+      <w:r>
+        <w:rPr>
+          <w:b/>
+          <w:bCs/>
+        </w:rPr>
+        <w:t>CVE.py</w:t>
+      </w:r>
+      <w:r>
+        <w:t xml:space="preserve"> e </w:t>
+      </w:r>
+      <w:r>
+        <w:rPr>
+          <w:b/>
+          <w:bCs/>
+        </w:rPr>
+        <w:t>CWE.py</w:t>
+      </w:r>
+      <w:r>
+        <w:t xml:space="preserve">. </w:t>
+      </w:r>
+      <w:r>
+        <w:t>Questo approccio offre diversi vantaggi significativi. In primo luogo, centralizzando l'accesso alle informazioni sulle vulnerabilità, si semplifica notevolmente il processo di recupero dei dati, rendendo più efficiente l'interazione con il sistema. Gli utenti possono facilmente effettuare query specifiche senza dover comprendere la complessità interna del modulo cvwelib.</w:t>
+      </w:r>
+    </w:p>
+    <w:p>
+      <w:r>
+        <w:t xml:space="preserve">Inoltre, questo modulo di interfaccia permette una maggiore flessibilità nell'aggiornamento e nella manutenzione del sistema. Qualsiasi cambiamento nella struttura dei dati o nelle fonti di aggiornamento può essere gestito all'interno del modulo cvwelib </w:t>
+      </w:r>
+      <w:r>
         <w:lastRenderedPageBreak/>
-        <w:t>Interfaccia per cvwelib</w:t>
-      </w:r>
-    </w:p>
-    <w:p>
-      <w:r>
-        <w:t>All’interno di stix&amp;vulnerability è presente anche un modulo che ha il compito di fornire un’interfaccia per effettuare le query ed ottenere le vulnerabilità dalla libreria cvwelib</w:t>
-      </w:r>
-      <w:r>
-        <w:t xml:space="preserve"> (figura 21)</w:t>
-      </w:r>
-      <w:r>
-        <w:t xml:space="preserve">, tramite i moduli </w:t>
-      </w:r>
-      <w:r>
-        <w:rPr>
-          <w:b/>
-          <w:bCs/>
-        </w:rPr>
-        <w:t>CVE.py</w:t>
-      </w:r>
-      <w:r>
-        <w:t xml:space="preserve"> e </w:t>
-      </w:r>
-      <w:r>
-        <w:rPr>
-          <w:b/>
-          <w:bCs/>
-        </w:rPr>
-        <w:t>CWE.py</w:t>
-      </w:r>
-      <w:r>
-        <w:t xml:space="preserve">. </w:t>
-      </w:r>
-      <w:r>
-        <w:t>Questo approccio offre diversi vantaggi significativi. In primo luogo, centralizzando l'accesso alle informazioni sulle vulnerabilità, si semplifica notevolmente il processo di recupero dei dati, rendendo più efficiente l'interazione con il sistema. Gli utenti possono facilmente effettuare query specifiche senza dover comprendere la complessità interna del modulo cvwelib.</w:t>
-      </w:r>
-    </w:p>
-    <w:p>
-      <w:r>
-        <w:t>Inoltre, questo modulo di interfaccia permette una maggiore flessibilità nell'aggiornamento e nella manutenzione del sistema. Qualsiasi cambiamento nella struttura dei dati o nelle fonti di aggiornamento può essere gestito all'interno del modulo cvwelib senza influenzare gli utenti finali o altre parti del sistema. Questo separa chiaramente le responsabilità e facilita la gestione del codice.</w:t>
+        <w:t>senza influenzare gli utenti finali o altre parti del sistema. Questo separa chiaramente le responsabilità e facilita la gestione del codice.</w:t>
       </w:r>
     </w:p>
     <w:p>
@@ -18822,68 +18990,67 @@
     </w:p>
     <w:p>
       <w:r>
+        <w:t xml:space="preserve">Pertanto </w:t>
+      </w:r>
+      <w:r>
+        <w:t>questa organizzazione modulare migliora la scalabilità e la robustezza del sistema</w:t>
+      </w:r>
+      <w:r>
+        <w:t xml:space="preserve">, </w:t>
+      </w:r>
+      <w:r>
+        <w:t>consente</w:t>
+      </w:r>
+      <w:r>
+        <w:t>ndo</w:t>
+      </w:r>
+      <w:r>
+        <w:t xml:space="preserve"> di effettuare test e debug in modo più efficace</w:t>
+      </w:r>
+      <w:r>
+        <w:t>.</w:t>
+      </w:r>
+    </w:p>
+    <w:p>
+      <w:pPr>
+        <w:pStyle w:val="Titolo3"/>
+      </w:pPr>
+      <w:r>
+        <w:t>Data Acces API</w:t>
+      </w:r>
+    </w:p>
+    <w:p>
+      <w:r>
+        <w:t xml:space="preserve">La struttura del package </w:t>
+      </w:r>
+      <w:r>
+        <w:rPr>
+          <w:b/>
+          <w:bCs/>
+        </w:rPr>
+        <w:t>dataAccessAPI</w:t>
+      </w:r>
+      <w:r>
+        <w:t xml:space="preserve"> </w:t>
+      </w:r>
+      <w:proofErr w:type="gramStart"/>
+      <w:r>
+        <w:t>è organizzat</w:t>
+      </w:r>
+      <w:r>
+        <w:t>o</w:t>
+      </w:r>
+      <w:proofErr w:type="gramEnd"/>
+      <w:r>
+        <w:t xml:space="preserve"> per facilitare l’accesso e la manipolazione dei dati, rendendoli più leggibili e facilmente utilizzabili dagli altri componenti del sistema.</w:t>
+      </w:r>
+    </w:p>
+    <w:p>
+      <w:pPr>
+        <w:jc w:val="center"/>
+      </w:pPr>
+      <w:r>
         <w:lastRenderedPageBreak/>
-        <w:t xml:space="preserve">Pertanto </w:t>
-      </w:r>
-      <w:r>
-        <w:t>questa organizzazione modulare migliora la scalabilità e la robustezza del sistema</w:t>
-      </w:r>
-      <w:r>
-        <w:t xml:space="preserve">, </w:t>
-      </w:r>
-      <w:r>
-        <w:t>consente</w:t>
-      </w:r>
-      <w:r>
-        <w:t>ndo</w:t>
-      </w:r>
-      <w:r>
-        <w:t xml:space="preserve"> di effettuare test e debug in modo più efficace</w:t>
-      </w:r>
-      <w:r>
-        <w:t>.</w:t>
-      </w:r>
-    </w:p>
-    <w:p/>
-    <w:p>
-      <w:pPr>
-        <w:pStyle w:val="Titolo3"/>
-      </w:pPr>
-      <w:r>
-        <w:t>Data Acces API</w:t>
-      </w:r>
-    </w:p>
-    <w:p>
-      <w:r>
-        <w:t xml:space="preserve">La struttura del package </w:t>
-      </w:r>
-      <w:r>
-        <w:rPr>
-          <w:b/>
-          <w:bCs/>
-        </w:rPr>
-        <w:t>dataAccessAPI</w:t>
-      </w:r>
-      <w:r>
-        <w:t xml:space="preserve"> </w:t>
-      </w:r>
-      <w:proofErr w:type="gramStart"/>
-      <w:r>
-        <w:t>è organizzat</w:t>
-      </w:r>
-      <w:r>
-        <w:t>o</w:t>
-      </w:r>
-      <w:proofErr w:type="gramEnd"/>
-      <w:r>
-        <w:t xml:space="preserve"> per facilitare l’accesso e la manipolazione dei dati, rendendoli più leggibili e facilmente utilizzabili dagli altri componenti del sistema.</w:t>
-      </w:r>
-    </w:p>
-    <w:p>
-      <w:pPr>
-        <w:jc w:val="center"/>
-      </w:pPr>
-      <w:r>
         <w:drawing>
           <wp:inline distT="0" distB="0" distL="0" distR="0" wp14:anchorId="52BD8D12" wp14:editId="76DDA714">
             <wp:extent cx="2619741" cy="2438740"/>
@@ -19003,11 +19170,7 @@
         <w:t>ogni giorno all’orario 00:30</w:t>
       </w:r>
       <w:r>
-        <w:t xml:space="preserve"> la presenza di </w:t>
-      </w:r>
-      <w:r>
-        <w:lastRenderedPageBreak/>
-        <w:t>aggionramenti dei dati riguardanti CVE e CWE</w:t>
+        <w:t xml:space="preserve"> la presenza di aggionramenti dei dati riguardanti CVE e CWE</w:t>
       </w:r>
       <w:r>
         <w:t xml:space="preserve"> (ai seguenti repository </w:t>
@@ -19053,6 +19216,7 @@
         <w:pStyle w:val="Titolo3"/>
       </w:pPr>
       <w:r>
+        <w:lastRenderedPageBreak/>
         <w:t>Struttura della libreria</w:t>
       </w:r>
     </w:p>
@@ -19175,7 +19339,6 @@
         </w:rPr>
       </w:pPr>
       <w:r>
-        <w:lastRenderedPageBreak/>
         <w:drawing>
           <wp:inline distT="0" distB="0" distL="0" distR="0" wp14:anchorId="50A7086E" wp14:editId="14B8BF1E">
             <wp:extent cx="1956391" cy="1664152"/>
@@ -19253,6 +19416,7 @@
         <w:pStyle w:val="Titolo3"/>
       </w:pPr>
       <w:r>
+        <w:lastRenderedPageBreak/>
         <w:t xml:space="preserve">Vantaggio rispetto </w:t>
       </w:r>
       <w:r>
@@ -19313,61 +19477,32 @@
         <w:t>Vite</w:t>
       </w:r>
       <w:r>
-        <w:t xml:space="preserve">, uno strumento di </w:t>
-      </w:r>
+        <w:t>, uno strumento di build che offre un ambiente di sviluppo rapido e una configurazione semplificata. Vite facilita l'uso delle funzionalità avanzate di JavaScript moderno e migliora il workflow degli sviluppatori, riducendo i tempi di build.</w:t>
+      </w:r>
+    </w:p>
+    <w:p>
+      <w:r>
+        <w:t>La web interface si compone di differenti pagine le quali permettono di utilizzare le diverse funzionalità del sistema.</w:t>
+      </w:r>
+    </w:p>
+    <w:p>
+      <w:pPr>
+        <w:pStyle w:val="Titolo3"/>
+      </w:pPr>
       <w:r>
         <w:lastRenderedPageBreak/>
-        <w:t>build che offre un ambiente di sviluppo rapido e una configurazione semplificata. Vite facilita l'uso delle funzionalità avanzate di JavaScript moderno e migliora il workflow degli sviluppatori, riducendo i tempi di build.</w:t>
-      </w:r>
-    </w:p>
-    <w:p>
-      <w:r>
-        <w:t>La web interface si compone di differenti pagine le quali permettono di utilizzare le diverse funzionalità del sistema.</w:t>
-      </w:r>
-    </w:p>
-    <w:p>
-      <w:pPr>
-        <w:pStyle w:val="Titolo3"/>
-      </w:pPr>
-      <w:r>
-        <w:t>Manual searching page</w:t>
-      </w:r>
-    </w:p>
-    <w:p>
-      <w:r>
-        <w:t>La pagina di ricerca manule (Figura 23) permette di esplorare l’intera knowloge base della CTI, tramite la barra di ricerca e i filtri che permettono di o</w:t>
-      </w:r>
-      <w:r>
-        <w:t>t</w:t>
-      </w:r>
-      <w:r>
-        <w:t>tennere più agevolmente gli oggetti cercati</w:t>
-      </w:r>
-      <w:r>
-        <w:t xml:space="preserve"> e le relazioni con gli altri agenti di minaccia</w:t>
-      </w:r>
-      <w:r>
-        <w:t xml:space="preserve"> </w:t>
-      </w:r>
-      <w:r>
-        <w:t xml:space="preserve">e possibili azioni difensive, </w:t>
-      </w:r>
-      <w:r>
-        <w:t>gli esperti</w:t>
-      </w:r>
-      <w:r>
-        <w:t xml:space="preserve"> del settore possono esplorare velocemente le soluzioni da intraprendere per la propria organizzazione o le possibili minacce per essa.</w:t>
-      </w:r>
-    </w:p>
-    <w:p>
-      <w:r>
-        <w:t>Nella stessa schermata è anche presente l’opzione per poter effetuare il mapping di una vulnerabilità tramite il suo id</w:t>
-      </w:r>
-      <w:r>
-        <w:t xml:space="preserve"> (figura 24)</w:t>
-      </w:r>
-      <w:r>
-        <w:t>, in modo da conoscerne i possibili pattern di attacco sfruttati.</w:t>
+        <w:t>Searching choices</w:t>
+      </w:r>
+    </w:p>
+    <w:p>
+      <w:r>
+        <w:t>L’interfaccia di scelta della modilità di ricerca (figura 2 permette di effettuare 2 operazioni, avviare il sistema in ricerca manuale o caricare un report in formato PDF o TXT in modo estrarre le vulnerabilità descritte in esso.</w:t>
+      </w:r>
+      <w:r>
+        <w:t xml:space="preserve"> Se viene scelta la seconda opzione verranno mostrate all’utente la lista di vulnerabilità riscontrare </w:t>
+      </w:r>
+      <w:r>
+        <w:t>e la possibilità di visualizzare le informaizoni che il sistema ha appreso su quelle vulnerabilità.</w:t>
       </w:r>
     </w:p>
     <w:p>
@@ -19375,12 +19510,11 @@
         <w:jc w:val="center"/>
       </w:pPr>
       <w:r>
-        <w:lastRenderedPageBreak/>
         <w:drawing>
-          <wp:inline distT="0" distB="0" distL="0" distR="0" wp14:anchorId="11DCA0CD" wp14:editId="5FAEFAA4">
-            <wp:extent cx="5040630" cy="2803525"/>
+          <wp:inline distT="0" distB="0" distL="0" distR="0" wp14:anchorId="3AFD3E41" wp14:editId="0FAD983B">
+            <wp:extent cx="5040630" cy="2835275"/>
             <wp:effectExtent l="0" t="0" r="0" b="0"/>
-            <wp:docPr id="28" name="Immagine 28"/>
+            <wp:docPr id="34" name="Immagine 34"/>
             <wp:cNvGraphicFramePr>
               <a:graphicFrameLocks xmlns:a="http://schemas.openxmlformats.org/drawingml/2006/main" noChangeAspect="1"/>
             </wp:cNvGraphicFramePr>
@@ -19400,7 +19534,7 @@
                   <pic:spPr>
                     <a:xfrm>
                       <a:off x="0" y="0"/>
-                      <a:ext cx="5040630" cy="2803525"/>
+                      <a:ext cx="5040630" cy="2835275"/>
                     </a:xfrm>
                     <a:prstGeom prst="rect">
                       <a:avLst/>
@@ -19414,7 +19548,68 @@
       </w:r>
       <w:r>
         <w:br/>
-        <w:t>Figura 23: Manual searching page</w:t>
+        <w:t>Figura 25: Searching choices page</w:t>
+      </w:r>
+    </w:p>
+    <w:p>
+      <w:pPr>
+        <w:pStyle w:val="Titolo3"/>
+      </w:pPr>
+      <w:r>
+        <w:t>Manual searching page</w:t>
+      </w:r>
+    </w:p>
+    <w:p>
+      <w:r>
+        <w:t>La pagina di ricerca manule (Figura 2</w:t>
+      </w:r>
+      <w:r>
+        <w:t>4</w:t>
+      </w:r>
+      <w:r>
+        <w:t>) permette di esplorare l’intera knowloge base della CTI, tramite la barra di ricerca e i filtri che permettono di o</w:t>
+      </w:r>
+      <w:r>
+        <w:t>t</w:t>
+      </w:r>
+      <w:r>
+        <w:t>tennere più agevolmente gli oggetti cercati</w:t>
+      </w:r>
+      <w:r>
+        <w:t xml:space="preserve"> e le relazioni con gli altri agenti di minaccia</w:t>
+      </w:r>
+      <w:r>
+        <w:t xml:space="preserve"> </w:t>
+      </w:r>
+      <w:r>
+        <w:t xml:space="preserve">e possibili azioni difensive, </w:t>
+      </w:r>
+      <w:r>
+        <w:t>gli esperti</w:t>
+      </w:r>
+      <w:r>
+        <w:t xml:space="preserve"> del settore possono esplorare </w:t>
+      </w:r>
+      <w:r>
+        <w:lastRenderedPageBreak/>
+        <w:t>velocemente le soluzioni da intraprendere per la propria organizzazione o le possibili minacce per essa.</w:t>
+      </w:r>
+    </w:p>
+    <w:p>
+      <w:r>
+        <w:t>Nella stessa schermata è anche presente l’opzione per poter effetuare il mapping di una vulnerabilità tramite il suo id</w:t>
+      </w:r>
+      <w:r>
+        <w:t xml:space="preserve"> (figura 2</w:t>
+      </w:r>
+      <w:r>
+        <w:t>5</w:t>
+      </w:r>
+      <w:r>
+        <w:t>)</w:t>
+      </w:r>
+      <w:r>
+        <w:t>, in modo da conoscerne i possibili pattern di attacco sfruttati.</w:t>
       </w:r>
     </w:p>
     <w:p>
@@ -19423,10 +19618,10 @@
       </w:pPr>
       <w:r>
         <w:drawing>
-          <wp:inline distT="0" distB="0" distL="0" distR="0" wp14:anchorId="5084D3EA" wp14:editId="2E6DFA21">
-            <wp:extent cx="5040630" cy="2762250"/>
+          <wp:inline distT="0" distB="0" distL="0" distR="0" wp14:anchorId="11DCA0CD" wp14:editId="5FAEFAA4">
+            <wp:extent cx="5040630" cy="2803525"/>
             <wp:effectExtent l="0" t="0" r="0" b="0"/>
-            <wp:docPr id="33" name="Immagine 33"/>
+            <wp:docPr id="28" name="Immagine 28"/>
             <wp:cNvGraphicFramePr>
               <a:graphicFrameLocks xmlns:a="http://schemas.openxmlformats.org/drawingml/2006/main" noChangeAspect="1"/>
             </wp:cNvGraphicFramePr>
@@ -19446,7 +19641,7 @@
                   <pic:spPr>
                     <a:xfrm>
                       <a:off x="0" y="0"/>
-                      <a:ext cx="5040630" cy="2762250"/>
+                      <a:ext cx="5040630" cy="2803525"/>
                     </a:xfrm>
                     <a:prstGeom prst="rect">
                       <a:avLst/>
@@ -19460,42 +19655,13 @@
       </w:r>
       <w:r>
         <w:br/>
-        <w:t xml:space="preserve">Figura 24: </w:t>
-      </w:r>
-      <w:r>
-        <w:t>Mapping</w:t>
-      </w:r>
-      <w:r>
-        <w:t xml:space="preserve"> di una nuova vulnerabilità</w:t>
-      </w:r>
-    </w:p>
-    <w:p>
-      <w:pPr>
-        <w:pStyle w:val="Titolo3"/>
-      </w:pPr>
-      <w:r>
-        <w:t>Attack patterns by phase</w:t>
-      </w:r>
-    </w:p>
-    <w:p>
-      <w:r>
-        <w:t>Nella schermata in questione si può visualizzare una matrice espansa</w:t>
-      </w:r>
-      <w:r>
-        <w:t xml:space="preserve"> (figura 25)</w:t>
-      </w:r>
-      <w:r>
-        <w:t xml:space="preserve">, la quale fornisce l’unione delle tecniche provenienti dai framework ATT&amp;CK e ATLAS, dando così un’altra </w:t>
-      </w:r>
-      <w:r>
-        <w:lastRenderedPageBreak/>
-        <w:t>forma di visualizzazione delle informaizoni e la possibilità di selezionare gli attacchi riscontrati tramite software di terze parti nella propria organizzazione al fine di generare un report</w:t>
-      </w:r>
-      <w:r>
-        <w:t xml:space="preserve"> (figura 26)</w:t>
-      </w:r>
-      <w:r>
-        <w:t xml:space="preserve"> che fornisca la probabilità con cui si sta subendo un attacco da parte dei threat agent/group conosciuti. </w:t>
+        <w:t>Figura 2</w:t>
+      </w:r>
+      <w:r>
+        <w:t>4</w:t>
+      </w:r>
+      <w:r>
+        <w:t>: Manual searching page</w:t>
       </w:r>
     </w:p>
     <w:p>
@@ -19504,10 +19670,10 @@
       </w:pPr>
       <w:r>
         <w:drawing>
-          <wp:inline distT="0" distB="0" distL="0" distR="0" wp14:anchorId="0BA61A96" wp14:editId="0C9FC2BC">
-            <wp:extent cx="5040630" cy="2786380"/>
+          <wp:inline distT="0" distB="0" distL="0" distR="0" wp14:anchorId="5084D3EA" wp14:editId="2E6DFA21">
+            <wp:extent cx="5040630" cy="2762250"/>
             <wp:effectExtent l="0" t="0" r="0" b="0"/>
-            <wp:docPr id="32" name="Immagine 32"/>
+            <wp:docPr id="33" name="Immagine 33"/>
             <wp:cNvGraphicFramePr>
               <a:graphicFrameLocks xmlns:a="http://schemas.openxmlformats.org/drawingml/2006/main" noChangeAspect="1"/>
             </wp:cNvGraphicFramePr>
@@ -19527,7 +19693,7 @@
                   <pic:spPr>
                     <a:xfrm>
                       <a:off x="0" y="0"/>
-                      <a:ext cx="5040630" cy="2786380"/>
+                      <a:ext cx="5040630" cy="2762250"/>
                     </a:xfrm>
                     <a:prstGeom prst="rect">
                       <a:avLst/>
@@ -19539,26 +19705,71 @@
           </wp:inline>
         </w:drawing>
       </w:r>
+      <w:r>
+        <w:br/>
+        <w:t>Figura 2</w:t>
+      </w:r>
+      <w:r>
+        <w:t>5</w:t>
+      </w:r>
+      <w:r>
+        <w:t xml:space="preserve">: </w:t>
+      </w:r>
+      <w:r>
+        <w:t>Mapping</w:t>
+      </w:r>
+      <w:r>
+        <w:t xml:space="preserve"> di una nuova vulnerabilità</w:t>
+      </w:r>
+    </w:p>
+    <w:p>
+      <w:pPr>
+        <w:pStyle w:val="Titolo3"/>
+      </w:pPr>
+      <w:r>
+        <w:lastRenderedPageBreak/>
+        <w:t>Attack patterns by phase</w:t>
+      </w:r>
+    </w:p>
+    <w:p>
+      <w:r>
+        <w:t>Nella schermata in questione si può visualizzare una matrice espansa</w:t>
+      </w:r>
+      <w:r>
+        <w:t xml:space="preserve"> (figura 2</w:t>
+      </w:r>
+      <w:r>
+        <w:t>6</w:t>
+      </w:r>
+      <w:r>
+        <w:t>)</w:t>
+      </w:r>
+      <w:r>
+        <w:t>, la quale fornisce l’unione delle tecniche provenienti dai framework ATT&amp;CK e ATLAS, dando così un’altra forma di visualizzazione delle informaizoni e la possibilità di selezionare gli attacchi riscontrati tramite software di terze parti nella propria organizzazione al fine di generare un report</w:t>
+      </w:r>
+      <w:r>
+        <w:t xml:space="preserve"> (figura 2</w:t>
+      </w:r>
+      <w:r>
+        <w:t>7</w:t>
+      </w:r>
+      <w:r>
+        <w:t>)</w:t>
+      </w:r>
+      <w:r>
+        <w:t xml:space="preserve"> che fornisca la probabilità con cui si sta subendo un attacco da parte dei threat agent/group conosciuti. </w:t>
+      </w:r>
     </w:p>
     <w:p>
       <w:pPr>
         <w:jc w:val="center"/>
       </w:pPr>
       <w:r>
-        <w:t>Figura 25: Unione delle matrici ATT&amp;CK e ATLAS</w:t>
-      </w:r>
-    </w:p>
-    <w:p>
-      <w:pPr>
-        <w:jc w:val="center"/>
-      </w:pPr>
-      <w:r>
-        <w:lastRenderedPageBreak/>
         <w:drawing>
-          <wp:inline distT="0" distB="0" distL="0" distR="0" wp14:anchorId="51F83599" wp14:editId="470E8DC5">
-            <wp:extent cx="4731488" cy="6961927"/>
+          <wp:inline distT="0" distB="0" distL="0" distR="0" wp14:anchorId="0BA61A96" wp14:editId="0C9FC2BC">
+            <wp:extent cx="5040630" cy="2786380"/>
             <wp:effectExtent l="0" t="0" r="0" b="0"/>
-            <wp:docPr id="31" name="Immagine 31"/>
+            <wp:docPr id="32" name="Immagine 32"/>
             <wp:cNvGraphicFramePr>
               <a:graphicFrameLocks xmlns:a="http://schemas.openxmlformats.org/drawingml/2006/main" noChangeAspect="1"/>
             </wp:cNvGraphicFramePr>
@@ -19578,6 +19789,63 @@
                   <pic:spPr>
                     <a:xfrm>
                       <a:off x="0" y="0"/>
+                      <a:ext cx="5040630" cy="2786380"/>
+                    </a:xfrm>
+                    <a:prstGeom prst="rect">
+                      <a:avLst/>
+                    </a:prstGeom>
+                  </pic:spPr>
+                </pic:pic>
+              </a:graphicData>
+            </a:graphic>
+          </wp:inline>
+        </w:drawing>
+      </w:r>
+    </w:p>
+    <w:p>
+      <w:pPr>
+        <w:jc w:val="center"/>
+      </w:pPr>
+      <w:r>
+        <w:t>Figura 2</w:t>
+      </w:r>
+      <w:r>
+        <w:t>6</w:t>
+      </w:r>
+      <w:r>
+        <w:t>: Unione delle matrici ATT&amp;CK e ATLAS</w:t>
+      </w:r>
+    </w:p>
+    <w:p>
+      <w:pPr>
+        <w:jc w:val="center"/>
+      </w:pPr>
+      <w:r>
+        <w:lastRenderedPageBreak/>
+        <w:drawing>
+          <wp:inline distT="0" distB="0" distL="0" distR="0" wp14:anchorId="51F83599" wp14:editId="470E8DC5">
+            <wp:extent cx="4731488" cy="6961927"/>
+            <wp:effectExtent l="0" t="0" r="0" b="0"/>
+            <wp:docPr id="31" name="Immagine 31"/>
+            <wp:cNvGraphicFramePr>
+              <a:graphicFrameLocks xmlns:a="http://schemas.openxmlformats.org/drawingml/2006/main" noChangeAspect="1"/>
+            </wp:cNvGraphicFramePr>
+            <a:graphic xmlns:a="http://schemas.openxmlformats.org/drawingml/2006/main">
+              <a:graphicData uri="http://schemas.openxmlformats.org/drawingml/2006/picture">
+                <pic:pic xmlns:pic="http://schemas.openxmlformats.org/drawingml/2006/picture">
+                  <pic:nvPicPr>
+                    <pic:cNvPr id="1" name=""/>
+                    <pic:cNvPicPr/>
+                  </pic:nvPicPr>
+                  <pic:blipFill>
+                    <a:blip r:embed="rId45"/>
+                    <a:stretch>
+                      <a:fillRect/>
+                    </a:stretch>
+                  </pic:blipFill>
+                  <pic:spPr>
+                    <a:xfrm>
+                      <a:off x="0" y="0"/>
                       <a:ext cx="4749032" cy="6987741"/>
                     </a:xfrm>
                     <a:prstGeom prst="rect">
@@ -19594,7 +19862,13 @@
         <w:br/>
       </w:r>
       <w:r>
-        <w:t xml:space="preserve">Figura 26: </w:t>
+        <w:t>Figura 2</w:t>
+      </w:r>
+      <w:r>
+        <w:t>7</w:t>
+      </w:r>
+      <w:r>
+        <w:t xml:space="preserve">: </w:t>
       </w:r>
       <w:r>
         <w:t xml:space="preserve">Pagina di esempio del report </w:t>
@@ -20890,7 +21164,7 @@
       <w:r>
         <w:br/>
       </w:r>
-      <w:hyperlink r:id="rId45" w:history="1">
+      <w:hyperlink r:id="rId46" w:history="1">
         <w:r>
           <w:rPr>
             <w:rStyle w:val="Collegamentoipertestuale"/>
@@ -20913,10 +21187,10 @@
       </w:r>
     </w:p>
     <w:sectPr>
-      <w:headerReference w:type="even" r:id="rId46"/>
-      <w:headerReference w:type="default" r:id="rId47"/>
-      <w:footerReference w:type="even" r:id="rId48"/>
-      <w:footerReference w:type="default" r:id="rId49"/>
+      <w:headerReference w:type="even" r:id="rId47"/>
+      <w:headerReference w:type="default" r:id="rId48"/>
+      <w:footerReference w:type="even" r:id="rId49"/>
+      <w:footerReference w:type="default" r:id="rId50"/>
       <w:pgSz w:w="11906" w:h="16838"/>
       <w:pgMar w:top="1797" w:right="1416" w:bottom="1797" w:left="2552" w:header="624" w:footer="851" w:gutter="0"/>
       <w:cols w:space="708"/>
@@ -22112,7 +22386,7 @@
         <w:rFonts w:ascii="Verdana" w:hAnsi="Verdana"/>
         <w:noProof/>
       </w:rPr>
-      <w:t>Bibliografia</w:t>
+      <w:t>Capitolo III</w:t>
     </w:r>
     <w:r>
       <w:rPr>

</xml_diff>